<commit_message>
feat(level): add next level
</commit_message>
<xml_diff>
--- a/Docs/Master/TFx_JD_Memoria.docx
+++ b/Docs/Master/TFx_JD_Memoria.docx
@@ -266,30 +266,40 @@
         <w:rPr>
           <w:lang w:val="es-ES"/>
         </w:rPr>
-        <w:t xml:space="preserve">Jordi </w:t>
-      </w:r>
-      <w:proofErr w:type="spellStart"/>
-      <w:r>
-        <w:rPr>
-          <w:lang w:val="es-ES"/>
-        </w:rPr>
-        <w:t>Duch</w:t>
-      </w:r>
-      <w:proofErr w:type="spellEnd"/>
+        <w:t>Jordi Duch Gavaldà</w:t>
+      </w:r>
+    </w:p>
+    <w:p>
+      <w:pPr>
+        <w:jc w:val="right"/>
+        <w:rPr>
+          <w:lang w:val="es-ES"/>
+        </w:rPr>
+      </w:pPr>
+      <w:r>
+        <w:rPr>
+          <w:lang w:val="es-ES"/>
+        </w:rPr>
+        <w:t>Profesor:</w:t>
+      </w:r>
       <w:r>
         <w:rPr>
           <w:lang w:val="es-ES"/>
         </w:rPr>
         <w:t xml:space="preserve"> </w:t>
       </w:r>
-      <w:proofErr w:type="spellStart"/>
-      <w:r>
-        <w:rPr>
-          <w:lang w:val="es-ES"/>
-        </w:rPr>
-        <w:t>Gavaldà</w:t>
-      </w:r>
-      <w:proofErr w:type="spellEnd"/>
+      <w:r>
+        <w:rPr>
+          <w:lang w:val="es-ES"/>
+        </w:rPr>
+        <w:t>Joan Arnedo Moreno</w:t>
+      </w:r>
+      <w:r>
+        <w:rPr>
+          <w:lang w:val="es-ES"/>
+        </w:rPr>
+        <w:t xml:space="preserve"> </w:t>
+      </w:r>
     </w:p>
     <w:p>
       <w:pPr>
@@ -298,30 +308,6 @@
           <w:lang w:val="es-ES"/>
         </w:rPr>
       </w:pPr>
-      <w:r>
-        <w:rPr>
-          <w:lang w:val="es-ES"/>
-        </w:rPr>
-        <w:t>Profesor:</w:t>
-      </w:r>
-      <w:r>
-        <w:rPr>
-          <w:lang w:val="es-ES"/>
-        </w:rPr>
-        <w:t xml:space="preserve"> </w:t>
-      </w:r>
-      <w:r>
-        <w:rPr>
-          <w:lang w:val="es-ES"/>
-        </w:rPr>
-        <w:t>Joan Arnedo Moreno</w:t>
-      </w:r>
-      <w:r>
-        <w:rPr>
-          <w:lang w:val="es-ES"/>
-        </w:rPr>
-        <w:t xml:space="preserve"> </w:t>
-      </w:r>
     </w:p>
     <w:p>
       <w:pPr>
@@ -330,28 +316,12 @@
           <w:lang w:val="es-ES"/>
         </w:rPr>
       </w:pPr>
-    </w:p>
-    <w:p>
-      <w:pPr>
-        <w:jc w:val="right"/>
-        <w:rPr>
-          <w:lang w:val="es-ES"/>
-        </w:rPr>
-      </w:pPr>
-      <w:r>
-        <w:rPr>
-          <w:lang w:val="es-ES"/>
-        </w:rPr>
-        <w:t xml:space="preserve">Máster U. en Diseño y Programación de </w:t>
-      </w:r>
-      <w:proofErr w:type="spellStart"/>
-      <w:r>
-        <w:rPr>
-          <w:lang w:val="es-ES"/>
-        </w:rPr>
-        <w:t>Vídeojuegos</w:t>
-      </w:r>
-      <w:proofErr w:type="spellEnd"/>
+      <w:r>
+        <w:rPr>
+          <w:lang w:val="es-ES"/>
+        </w:rPr>
+        <w:t>Máster U. en Diseño y Programación de Vídeojuegos</w:t>
+      </w:r>
     </w:p>
     <w:p>
       <w:pPr>
@@ -443,21 +413,7 @@
         <w:rPr>
           <w:lang w:val="es-ES"/>
         </w:rPr>
-        <w:t xml:space="preserve">La licencia Creative </w:t>
-      </w:r>
-      <w:proofErr w:type="spellStart"/>
-      <w:r>
-        <w:rPr>
-          <w:lang w:val="es-ES"/>
-        </w:rPr>
-        <w:t>Commons</w:t>
-      </w:r>
-      <w:proofErr w:type="spellEnd"/>
-      <w:r>
-        <w:rPr>
-          <w:lang w:val="es-ES"/>
-        </w:rPr>
-        <w:t xml:space="preserve"> elegida para el proyecto y también para la memoria y</w:t>
+        <w:t>La licencia Creative Commons elegida para el proyecto y también para la memoria y</w:t>
       </w:r>
       <w:r>
         <w:rPr>
@@ -481,35 +437,7 @@
         <w:rPr>
           <w:lang w:val="es-ES"/>
         </w:rPr>
-        <w:t>, ha sido una licencia de Reconocimiento-</w:t>
-      </w:r>
-      <w:proofErr w:type="spellStart"/>
-      <w:r>
-        <w:rPr>
-          <w:lang w:val="es-ES"/>
-        </w:rPr>
-        <w:t>NoComercial</w:t>
-      </w:r>
-      <w:proofErr w:type="spellEnd"/>
-      <w:r>
-        <w:rPr>
-          <w:lang w:val="es-ES"/>
-        </w:rPr>
-        <w:t>-</w:t>
-      </w:r>
-      <w:proofErr w:type="spellStart"/>
-      <w:r>
-        <w:rPr>
-          <w:lang w:val="es-ES"/>
-        </w:rPr>
-        <w:t>SinObraDerivada</w:t>
-      </w:r>
-      <w:proofErr w:type="spellEnd"/>
-      <w:r>
-        <w:rPr>
-          <w:lang w:val="es-ES"/>
-        </w:rPr>
-        <w:t xml:space="preserve"> CC BY-NC-ND</w:t>
+        <w:t>, ha sido una licencia de Reconocimiento-NoComercial-SinObraDerivada CC BY-NC-ND</w:t>
       </w:r>
     </w:p>
     <w:p>
@@ -595,23 +523,7 @@
             <w:rStyle w:val="Hyperlink"/>
             <w:lang w:val="es-ES"/>
           </w:rPr>
-          <w:t xml:space="preserve">3.0 España de </w:t>
-        </w:r>
-        <w:proofErr w:type="spellStart"/>
-        <w:r>
-          <w:rPr>
-            <w:rStyle w:val="Hyperlink"/>
-            <w:lang w:val="es-ES"/>
-          </w:rPr>
-          <w:t>CreativeCommons</w:t>
-        </w:r>
-        <w:proofErr w:type="spellEnd"/>
-        <w:r>
-          <w:rPr>
-            <w:rStyle w:val="Hyperlink"/>
-            <w:lang w:val="es-ES"/>
-          </w:rPr>
-          <w:t xml:space="preserve">. </w:t>
+          <w:t xml:space="preserve">3.0 España de CreativeCommons. </w:t>
         </w:r>
       </w:hyperlink>
     </w:p>
@@ -828,30 +740,8 @@
               <w:rPr>
                 <w:lang w:val="es-ES"/>
               </w:rPr>
-              <w:t xml:space="preserve">Jordi </w:t>
-            </w:r>
-            <w:proofErr w:type="spellStart"/>
-            <w:r>
-              <w:rPr>
-                <w:lang w:val="es-ES"/>
-              </w:rPr>
-              <w:t>Duch</w:t>
-            </w:r>
-            <w:proofErr w:type="spellEnd"/>
-            <w:r>
-              <w:rPr>
-                <w:lang w:val="es-ES"/>
-              </w:rPr>
-              <w:t xml:space="preserve"> </w:t>
-            </w:r>
-            <w:proofErr w:type="spellStart"/>
-            <w:r>
-              <w:rPr>
-                <w:lang w:val="es-ES"/>
-              </w:rPr>
-              <w:t>Gavaldà</w:t>
-            </w:r>
-            <w:proofErr w:type="spellEnd"/>
+              <w:t>Jordi Duch Gavaldà</w:t>
+            </w:r>
           </w:p>
         </w:tc>
       </w:tr>
@@ -922,21 +812,7 @@
               <w:rPr>
                 <w:lang w:val="es-ES"/>
               </w:rPr>
-              <w:t>Fecha de entrega (mm/</w:t>
-            </w:r>
-            <w:proofErr w:type="spellStart"/>
-            <w:r>
-              <w:rPr>
-                <w:lang w:val="es-ES"/>
-              </w:rPr>
-              <w:t>aaaa</w:t>
-            </w:r>
-            <w:proofErr w:type="spellEnd"/>
-            <w:r>
-              <w:rPr>
-                <w:lang w:val="es-ES"/>
-              </w:rPr>
-              <w:t>):</w:t>
+              <w:t>Fecha de entrega (mm/aaaa):</w:t>
             </w:r>
           </w:p>
         </w:tc>
@@ -1169,7 +1045,6 @@
               </w:rPr>
               <w:t xml:space="preserve">Videojuegos, Aventura, </w:t>
             </w:r>
-            <w:proofErr w:type="spellStart"/>
             <w:r>
               <w:rPr>
                 <w:lang w:val="es-ES"/>
@@ -1188,7 +1063,6 @@
               </w:rPr>
               <w:t>zles</w:t>
             </w:r>
-            <w:proofErr w:type="spellEnd"/>
           </w:p>
         </w:tc>
       </w:tr>
@@ -1666,21 +1540,7 @@
         <w:rPr>
           <w:lang w:val="en-US"/>
         </w:rPr>
-        <w:t xml:space="preserve">Videogame, adventure, </w:t>
-      </w:r>
-      <w:proofErr w:type="spellStart"/>
-      <w:r>
-        <w:rPr>
-          <w:lang w:val="en-US"/>
-        </w:rPr>
-        <w:t>exporation</w:t>
-      </w:r>
-      <w:proofErr w:type="spellEnd"/>
-      <w:r>
-        <w:rPr>
-          <w:lang w:val="en-US"/>
-        </w:rPr>
-        <w:t>, puzzle, unity game.</w:t>
+        <w:t>Videogame, adventure, exporation, puzzle, unity game.</w:t>
       </w:r>
     </w:p>
     <w:p>
@@ -1830,23 +1690,14 @@
         <w:rPr>
           <w:lang w:val="es-ES"/>
         </w:rPr>
-        <w:t xml:space="preserve">exploración, </w:t>
-      </w:r>
-      <w:proofErr w:type="spellStart"/>
-      <w:r>
-        <w:rPr>
-          <w:lang w:val="es-ES"/>
-        </w:rPr>
-        <w:t>puzzle</w:t>
-      </w:r>
-      <w:proofErr w:type="spellEnd"/>
+        <w:t>exploración, puzzle</w:t>
+      </w:r>
       <w:r>
         <w:rPr>
           <w:lang w:val="es-ES"/>
         </w:rPr>
         <w:t xml:space="preserve">, </w:t>
       </w:r>
-      <w:proofErr w:type="spellStart"/>
       <w:r>
         <w:rPr>
           <w:lang w:val="es-ES"/>
@@ -1859,21 +1710,12 @@
         </w:rPr>
         <w:t>nity</w:t>
       </w:r>
-      <w:proofErr w:type="spellEnd"/>
-      <w:r>
-        <w:rPr>
-          <w:lang w:val="es-ES"/>
-        </w:rPr>
-        <w:t xml:space="preserve"> </w:t>
-      </w:r>
-      <w:proofErr w:type="spellStart"/>
-      <w:r>
-        <w:rPr>
-          <w:lang w:val="es-ES"/>
-        </w:rPr>
-        <w:t>game</w:t>
-      </w:r>
-      <w:proofErr w:type="spellEnd"/>
+      <w:r>
+        <w:rPr>
+          <w:lang w:val="es-ES"/>
+        </w:rPr>
+        <w:t xml:space="preserve"> game</w:t>
+      </w:r>
       <w:r>
         <w:rPr>
           <w:lang w:val="es-ES"/>
@@ -6864,62 +6706,27 @@
         <w:rPr>
           <w:lang w:val="es-ES"/>
         </w:rPr>
-        <w:t xml:space="preserve">El estilo visual del juego será </w:t>
-      </w:r>
-      <w:proofErr w:type="spellStart"/>
-      <w:r>
-        <w:rPr>
-          <w:lang w:val="es-ES"/>
-        </w:rPr>
-        <w:t>low-poly</w:t>
-      </w:r>
-      <w:proofErr w:type="spellEnd"/>
-      <w:r>
-        <w:rPr>
-          <w:lang w:val="es-ES"/>
-        </w:rPr>
-        <w:t xml:space="preserve"> en </w:t>
-      </w:r>
-      <w:proofErr w:type="spellStart"/>
-      <w:r>
-        <w:rPr>
-          <w:lang w:val="es-ES"/>
-        </w:rPr>
-        <w:t>voxel</w:t>
-      </w:r>
-      <w:proofErr w:type="spellEnd"/>
-      <w:r>
-        <w:rPr>
-          <w:lang w:val="es-ES"/>
-        </w:rPr>
-        <w:t>, lo que le dará una estética minimalista y geométrica, evocando tanto la solidez de la arquitectura inca como una sensación de atemporalidad en sus ruinas. Además, el juego se presentará en modo dios, permitiendo una vista aérea que facilite la planificación de movimientos y la resolución de acertijos sin sacrificar la inmersión en el ambiente subterráneo.</w:t>
-      </w:r>
-    </w:p>
-    <w:p>
-      <w:pPr>
-        <w:rPr>
-          <w:lang w:val="es-ES"/>
-        </w:rPr>
-      </w:pPr>
-    </w:p>
-    <w:p>
-      <w:pPr>
-        <w:rPr>
-          <w:lang w:val="es-ES"/>
-        </w:rPr>
-      </w:pPr>
-      <w:r>
-        <w:rPr>
-          <w:lang w:val="es-ES"/>
-        </w:rPr>
-        <w:t xml:space="preserve">Además de ofrecer una experiencia desafiante, el juego tiene el potencial de servir como herramienta de divulgación cultural, fomentando el interés por las chincanas y su significado histórico. A través de la exploración y la interacción con elementos del entorno, los jugadores podrán enfrentarse a acertijos inspirados en la iconografía inca y experimentar de manera simbólica los desafíos reales de recorrer estos túneles en la </w:t>
-      </w:r>
-      <w:proofErr w:type="gramStart"/>
-      <w:r>
-        <w:rPr>
-          <w:lang w:val="es-ES"/>
-        </w:rPr>
-        <w:t>antigüedad.</w:t>
+        <w:t>El estilo visual del juego será low-poly en voxel, lo que le dará una estética minimalista y geométrica, evocando tanto la solidez de la arquitectura inca como una sensación de atemporalidad en sus ruinas. Además, el juego se presentará en modo dios, permitiendo una vista aérea que facilite la planificación de movimientos y la resolución de acertijos sin sacrificar la inmersión en el ambiente subterráneo.</w:t>
+      </w:r>
+    </w:p>
+    <w:p>
+      <w:pPr>
+        <w:rPr>
+          <w:lang w:val="es-ES"/>
+        </w:rPr>
+      </w:pPr>
+    </w:p>
+    <w:p>
+      <w:pPr>
+        <w:rPr>
+          <w:lang w:val="es-ES"/>
+        </w:rPr>
+      </w:pPr>
+      <w:r>
+        <w:rPr>
+          <w:lang w:val="es-ES"/>
+        </w:rPr>
+        <w:t>Además de ofrecer una experiencia desafiante, el juego tiene el potencial de servir como herramienta de divulgación cultural, fomentando el interés por las chincanas y su significado histórico. A través de la exploración y la interacción con elementos del entorno, los jugadores podrán enfrentarse a acertijos inspirados en la iconografía inca y experimentar de manera simbólica los desafíos reales de recorrer estos túneles en la antigüedad.</w:t>
       </w:r>
       <w:r>
         <w:rPr>
@@ -6927,7 +6734,6 @@
         </w:rPr>
         <w:t>.</w:t>
       </w:r>
-      <w:proofErr w:type="gramEnd"/>
     </w:p>
     <w:p>
       <w:pPr>
@@ -7389,21 +7195,7 @@
         <w:rPr>
           <w:lang w:val="es-ES"/>
         </w:rPr>
-        <w:t xml:space="preserve">Para la elaboración del proyecto, se utilizará una metodología Agile, que permitirá flexibilidad ante los cambios y el desarrollo gradual del videojuego. A medida que se avance en el proyecto, se irán implementando y probando nuevas funcionalidades en diferentes etapas, lo que permitirá adaptarse continuamente a las necesidades del proyecto y al </w:t>
-      </w:r>
-      <w:proofErr w:type="spellStart"/>
-      <w:r>
-        <w:rPr>
-          <w:lang w:val="es-ES"/>
-        </w:rPr>
-        <w:t>feedback</w:t>
-      </w:r>
-      <w:proofErr w:type="spellEnd"/>
-      <w:r>
-        <w:rPr>
-          <w:lang w:val="es-ES"/>
-        </w:rPr>
-        <w:t xml:space="preserve"> obtenido de las pruebas de usuario.</w:t>
+        <w:t>Para la elaboración del proyecto, se utilizará una metodología Agile, que permitirá flexibilidad ante los cambios y el desarrollo gradual del videojuego. A medida que se avance en el proyecto, se irán implementando y probando nuevas funcionalidades en diferentes etapas, lo que permitirá adaptarse continuamente a las necesidades del proyecto y al feedback obtenido de las pruebas de usuario.</w:t>
       </w:r>
     </w:p>
     <w:p>
@@ -7459,35 +7251,7 @@
         <w:rPr>
           <w:lang w:val="es-ES"/>
         </w:rPr>
-        <w:t xml:space="preserve">Desarrollo de la propuesta de videojuego: Se trabajará en el estilo visual, la creación de bocetos para representar el concepto del videojuego, el diseño de niveles, la creación de objetos 3D con </w:t>
-      </w:r>
-      <w:proofErr w:type="spellStart"/>
-      <w:r>
-        <w:rPr>
-          <w:lang w:val="es-ES"/>
-        </w:rPr>
-        <w:t>MagicaVoxel</w:t>
-      </w:r>
-      <w:proofErr w:type="spellEnd"/>
-      <w:r>
-        <w:rPr>
-          <w:lang w:val="es-ES"/>
-        </w:rPr>
-        <w:t xml:space="preserve"> y </w:t>
-      </w:r>
-      <w:proofErr w:type="spellStart"/>
-      <w:r>
-        <w:rPr>
-          <w:lang w:val="es-ES"/>
-        </w:rPr>
-        <w:t>Blender</w:t>
-      </w:r>
-      <w:proofErr w:type="spellEnd"/>
-      <w:r>
-        <w:rPr>
-          <w:lang w:val="es-ES"/>
-        </w:rPr>
-        <w:t>, y finalmente la creación de un prototipo jugable en Unity.</w:t>
+        <w:t>Desarrollo de la propuesta de videojuego: Se trabajará en el estilo visual, la creación de bocetos para representar el concepto del videojuego, el diseño de niveles, la creación de objetos 3D con MagicaVoxel y Blender, y finalmente la creación de un prototipo jugable en Unity.</w:t>
       </w:r>
     </w:p>
     <w:p>
@@ -7506,90 +7270,20 @@
         <w:rPr>
           <w:lang w:val="es-ES"/>
         </w:rPr>
-        <w:t xml:space="preserve">Pruebas de usuario y ajustes: Una vez desarrollado el prototipo, se llevarán a cabo pruebas de usuario para recopilar </w:t>
-      </w:r>
-      <w:proofErr w:type="spellStart"/>
-      <w:r>
-        <w:rPr>
-          <w:lang w:val="es-ES"/>
-        </w:rPr>
-        <w:t>feedback</w:t>
-      </w:r>
-      <w:proofErr w:type="spellEnd"/>
-      <w:r>
-        <w:rPr>
-          <w:lang w:val="es-ES"/>
-        </w:rPr>
-        <w:t xml:space="preserve"> sobre la experiencia de juego, identificar errores (bugs) y proponer mejoras. Se crearán formularios para recoger </w:t>
-      </w:r>
-      <w:proofErr w:type="spellStart"/>
-      <w:r>
-        <w:rPr>
-          <w:lang w:val="es-ES"/>
-        </w:rPr>
-        <w:t>feedback</w:t>
-      </w:r>
-      <w:proofErr w:type="spellEnd"/>
-      <w:r>
-        <w:rPr>
-          <w:lang w:val="es-ES"/>
-        </w:rPr>
-        <w:t>.</w:t>
-      </w:r>
-    </w:p>
-    <w:p>
-      <w:pPr>
-        <w:rPr>
-          <w:lang w:val="es-ES"/>
-        </w:rPr>
-      </w:pPr>
-      <w:r>
-        <w:rPr>
-          <w:lang w:val="es-ES"/>
-        </w:rPr>
-        <w:t xml:space="preserve">Para el control y seguimiento del proyecto, se ha implementado el uso de la metodología Kanban, utilizando GitHub </w:t>
-      </w:r>
-      <w:proofErr w:type="spellStart"/>
-      <w:r>
-        <w:rPr>
-          <w:lang w:val="es-ES"/>
-        </w:rPr>
-        <w:t>Projects</w:t>
-      </w:r>
-      <w:proofErr w:type="spellEnd"/>
-      <w:r>
-        <w:rPr>
-          <w:lang w:val="es-ES"/>
-        </w:rPr>
-        <w:t>. En este tablero, se han definido distintas columnas que representan el flujo de trabajo, desde las tareas "Por hacer/</w:t>
-      </w:r>
-      <w:proofErr w:type="spellStart"/>
-      <w:r>
-        <w:rPr>
-          <w:lang w:val="es-ES"/>
-        </w:rPr>
-        <w:t>To</w:t>
-      </w:r>
-      <w:proofErr w:type="spellEnd"/>
-      <w:r>
-        <w:rPr>
-          <w:lang w:val="es-ES"/>
-        </w:rPr>
-        <w:t xml:space="preserve"> Do", pasando por "En progreso/In </w:t>
-      </w:r>
-      <w:proofErr w:type="spellStart"/>
-      <w:r>
-        <w:rPr>
-          <w:lang w:val="es-ES"/>
-        </w:rPr>
-        <w:t>progress</w:t>
-      </w:r>
-      <w:proofErr w:type="spellEnd"/>
-      <w:r>
-        <w:rPr>
-          <w:lang w:val="es-ES"/>
-        </w:rPr>
-        <w:t>" hasta llegar a "Completado/Done". Hay dos columnas más para controlar las pruebas con usuarios y tareas extras del proyecto que se puedan llegar a realizar dependiendo del tiempo disponible.</w:t>
+        <w:t>Pruebas de usuario y ajustes: Una vez desarrollado el prototipo, se llevarán a cabo pruebas de usuario para recopilar feedback sobre la experiencia de juego, identificar errores (bugs) y proponer mejoras. Se crearán formularios para recoger feedback.</w:t>
+      </w:r>
+    </w:p>
+    <w:p>
+      <w:pPr>
+        <w:rPr>
+          <w:lang w:val="es-ES"/>
+        </w:rPr>
+      </w:pPr>
+      <w:r>
+        <w:rPr>
+          <w:lang w:val="es-ES"/>
+        </w:rPr>
+        <w:t>Para el control y seguimiento del proyecto, se ha implementado el uso de la metodología Kanban, utilizando GitHub Projects. En este tablero, se han definido distintas columnas que representan el flujo de trabajo, desde las tareas "Por hacer/To Do", pasando por "En progreso/In progress" hasta llegar a "Completado/Done". Hay dos columnas más para controlar las pruebas con usuarios y tareas extras del proyecto que se puedan llegar a realizar dependiendo del tiempo disponible.</w:t>
       </w:r>
     </w:p>
     <w:p>
@@ -7670,10 +7364,10 @@
         </w:rPr>
         <w:lastRenderedPageBreak/>
         <w:drawing>
-          <wp:inline distT="0" distB="0" distL="0" distR="0" wp14:anchorId="3E623249" wp14:editId="3FD0D0C0">
-            <wp:extent cx="5895974" cy="3124200"/>
-            <wp:effectExtent l="0" t="0" r="0" b="0"/>
-            <wp:docPr id="631025591" name="Picture 631025591"/>
+          <wp:inline distT="0" distB="0" distL="0" distR="0" wp14:anchorId="11159B3C" wp14:editId="61FC6BCA">
+            <wp:extent cx="5899150" cy="2784475"/>
+            <wp:effectExtent l="0" t="0" r="6350" b="0"/>
+            <wp:docPr id="496460704" name="Picture 1"/>
             <wp:cNvGraphicFramePr>
               <a:graphicFrameLocks xmlns:a="http://schemas.openxmlformats.org/drawingml/2006/main" noChangeAspect="1"/>
             </wp:cNvGraphicFramePr>
@@ -7681,8 +7375,10 @@
               <a:graphicData uri="http://schemas.openxmlformats.org/drawingml/2006/picture">
                 <pic:pic xmlns:pic="http://schemas.openxmlformats.org/drawingml/2006/picture">
                   <pic:nvPicPr>
-                    <pic:cNvPr id="0" name="Picture 631025591"/>
-                    <pic:cNvPicPr/>
+                    <pic:cNvPr id="0" name="Picture 1"/>
+                    <pic:cNvPicPr>
+                      <a:picLocks noChangeAspect="1" noChangeArrowheads="1"/>
+                    </pic:cNvPicPr>
                   </pic:nvPicPr>
                   <pic:blipFill>
                     <a:blip r:embed="rId11" cstate="print">
@@ -7692,18 +7388,23 @@
                         </a:ext>
                       </a:extLst>
                     </a:blip>
+                    <a:srcRect/>
                     <a:stretch>
                       <a:fillRect/>
                     </a:stretch>
                   </pic:blipFill>
-                  <pic:spPr>
+                  <pic:spPr bwMode="auto">
                     <a:xfrm>
                       <a:off x="0" y="0"/>
-                      <a:ext cx="5895974" cy="3124200"/>
+                      <a:ext cx="5899150" cy="2784475"/>
                     </a:xfrm>
                     <a:prstGeom prst="rect">
                       <a:avLst/>
                     </a:prstGeom>
+                    <a:noFill/>
+                    <a:ln>
+                      <a:noFill/>
+                    </a:ln>
                   </pic:spPr>
                 </pic:pic>
               </a:graphicData>
@@ -7901,34 +7602,11 @@
           <w:lang w:val="es-ES"/>
         </w:rPr>
       </w:pPr>
-      <w:proofErr w:type="spellStart"/>
-      <w:r>
-        <w:rPr>
-          <w:lang w:val="es-ES"/>
-        </w:rPr>
-        <w:lastRenderedPageBreak/>
-        <w:t>MagicaVoxel</w:t>
-      </w:r>
-      <w:proofErr w:type="spellEnd"/>
-      <w:r>
-        <w:rPr>
-          <w:lang w:val="es-ES"/>
-        </w:rPr>
-        <w:t xml:space="preserve"> (para modelado 3D): Herramienta gratuita utilizada para crear modelos </w:t>
-      </w:r>
-      <w:proofErr w:type="spellStart"/>
-      <w:r>
-        <w:rPr>
-          <w:lang w:val="es-ES"/>
-        </w:rPr>
-        <w:t>voxel</w:t>
-      </w:r>
-      <w:proofErr w:type="spellEnd"/>
-      <w:r>
-        <w:rPr>
-          <w:lang w:val="es-ES"/>
-        </w:rPr>
-        <w:t>. Coste: 0 €</w:t>
+      <w:r>
+        <w:rPr>
+          <w:lang w:val="es-ES"/>
+        </w:rPr>
+        <w:t>MagicaVoxel (para modelado 3D): Herramienta gratuita utilizada para crear modelos voxel. Coste: 0 €</w:t>
       </w:r>
     </w:p>
     <w:p>
@@ -7966,21 +7644,8 @@
         <w:rPr>
           <w:lang w:val="es-ES"/>
         </w:rPr>
-        <w:t xml:space="preserve">UI </w:t>
-      </w:r>
-      <w:proofErr w:type="spellStart"/>
-      <w:r>
-        <w:rPr>
-          <w:lang w:val="es-ES"/>
-        </w:rPr>
-        <w:t>Icons</w:t>
-      </w:r>
-      <w:proofErr w:type="spellEnd"/>
-      <w:r>
-        <w:rPr>
-          <w:lang w:val="es-ES"/>
-        </w:rPr>
-        <w:t xml:space="preserve"> (para el HUB e interfaces): Adquisición de paquetes de iconos personalizados para la interfaz de usuario. Coste estimado: 50 €</w:t>
+        <w:lastRenderedPageBreak/>
+        <w:t>UI Icons (para el HUB e interfaces): Adquisición de paquetes de iconos personalizados para la interfaz de usuario. Coste estimado: 50 €</w:t>
       </w:r>
     </w:p>
     <w:p>
@@ -8257,21 +7922,7 @@
               <w:rPr>
                 <w:lang w:val="es-ES"/>
               </w:rPr>
-              <w:t xml:space="preserve">UI </w:t>
-            </w:r>
-            <w:proofErr w:type="spellStart"/>
-            <w:r>
-              <w:rPr>
-                <w:lang w:val="es-ES"/>
-              </w:rPr>
-              <w:t>Icons</w:t>
-            </w:r>
-            <w:proofErr w:type="spellEnd"/>
-            <w:r>
-              <w:rPr>
-                <w:lang w:val="es-ES"/>
-              </w:rPr>
-              <w:t xml:space="preserve"> (HUB e interfaces)</w:t>
+              <w:t>UI Icons (HUB e interfaces)</w:t>
             </w:r>
           </w:p>
         </w:tc>
@@ -8773,28 +8424,7 @@
         <w:rPr>
           <w:lang w:val="es-ES"/>
         </w:rPr>
-        <w:t xml:space="preserve">, describiendo su arquitectura, las mecánicas de juego, los elementos que lo conforman y su relación con la cultura </w:t>
-      </w:r>
-      <w:r>
-        <w:rPr>
-          <w:lang w:val="es-ES"/>
-        </w:rPr>
-        <w:lastRenderedPageBreak/>
-        <w:t xml:space="preserve">inca. También se establecen el diseño gráfico, el estilo visual </w:t>
-      </w:r>
-      <w:proofErr w:type="spellStart"/>
-      <w:r>
-        <w:rPr>
-          <w:lang w:val="es-ES"/>
-        </w:rPr>
-        <w:t>voxel</w:t>
-      </w:r>
-      <w:proofErr w:type="spellEnd"/>
-      <w:r>
-        <w:rPr>
-          <w:lang w:val="es-ES"/>
-        </w:rPr>
-        <w:t xml:space="preserve"> del juego y aspectos relacionados con la usabilidad y accesibilidad para garantizar una experiencia óptima para los jugadores.</w:t>
+        <w:t>, describiendo su arquitectura, las mecánicas de juego, los elementos que lo conforman y su relación con la cultura inca. También se establecen el diseño gráfico, el estilo visual voxel del juego y aspectos relacionados con la usabilidad y accesibilidad para garantizar una experiencia óptima para los jugadores.</w:t>
       </w:r>
     </w:p>
     <w:p>
@@ -8812,6 +8442,7 @@
         <w:rPr>
           <w:lang w:val="es-ES"/>
         </w:rPr>
+        <w:lastRenderedPageBreak/>
         <w:t>El quinto apartado incluye las instrucciones y los requisitos necesarios para instalar y ejecutar el videojuego de manera satisfactoria, así como las herramientas utilizadas durante su desarrollo.</w:t>
       </w:r>
     </w:p>
@@ -8955,21 +8586,7 @@
         <w:rPr>
           <w:lang w:bidi="en-US"/>
         </w:rPr>
-        <w:t xml:space="preserve">Títulos como </w:t>
-      </w:r>
-      <w:proofErr w:type="spellStart"/>
-      <w:r>
-        <w:rPr>
-          <w:lang w:bidi="en-US"/>
-        </w:rPr>
-        <w:t>Tunic</w:t>
-      </w:r>
-      <w:proofErr w:type="spellEnd"/>
-      <w:r>
-        <w:rPr>
-          <w:lang w:bidi="en-US"/>
-        </w:rPr>
-        <w:t xml:space="preserve"> </w:t>
+        <w:t xml:space="preserve">Títulos como Tunic </w:t>
       </w:r>
       <w:sdt>
         <w:sdtPr>
@@ -8979,7 +8596,6 @@
           <w:id w:val="-814329672"/>
           <w:citation/>
         </w:sdtPr>
-        <w:sdtEndPr/>
         <w:sdtContent>
           <w:r>
             <w:rPr>
@@ -9018,72 +8634,8 @@
         <w:rPr>
           <w:lang w:bidi="en-US"/>
         </w:rPr>
-        <w:t xml:space="preserve"> y </w:t>
-      </w:r>
-      <w:proofErr w:type="spellStart"/>
-      <w:r>
-        <w:rPr>
-          <w:lang w:bidi="en-US"/>
-        </w:rPr>
-        <w:t>The</w:t>
-      </w:r>
-      <w:proofErr w:type="spellEnd"/>
-      <w:r>
-        <w:rPr>
-          <w:lang w:bidi="en-US"/>
-        </w:rPr>
-        <w:t xml:space="preserve"> </w:t>
-      </w:r>
-      <w:proofErr w:type="spellStart"/>
-      <w:r>
-        <w:rPr>
-          <w:lang w:bidi="en-US"/>
-        </w:rPr>
-        <w:t>Legend</w:t>
-      </w:r>
-      <w:proofErr w:type="spellEnd"/>
-      <w:r>
-        <w:rPr>
-          <w:lang w:bidi="en-US"/>
-        </w:rPr>
-        <w:t xml:space="preserve"> </w:t>
-      </w:r>
-      <w:proofErr w:type="spellStart"/>
-      <w:r>
-        <w:rPr>
-          <w:lang w:bidi="en-US"/>
-        </w:rPr>
-        <w:t>of</w:t>
-      </w:r>
-      <w:proofErr w:type="spellEnd"/>
-      <w:r>
-        <w:rPr>
-          <w:lang w:bidi="en-US"/>
-        </w:rPr>
-        <w:t xml:space="preserve"> Zelda: </w:t>
-      </w:r>
-      <w:proofErr w:type="spellStart"/>
-      <w:r>
-        <w:rPr>
-          <w:lang w:bidi="en-US"/>
-        </w:rPr>
-        <w:t>Link’s</w:t>
-      </w:r>
-      <w:proofErr w:type="spellEnd"/>
-      <w:r>
-        <w:rPr>
-          <w:lang w:bidi="en-US"/>
-        </w:rPr>
-        <w:t xml:space="preserve"> </w:t>
-      </w:r>
-      <w:proofErr w:type="spellStart"/>
-      <w:r>
-        <w:rPr>
-          <w:lang w:bidi="en-US"/>
-        </w:rPr>
-        <w:t>Awakening</w:t>
-      </w:r>
-      <w:proofErr w:type="spellEnd"/>
+        <w:t xml:space="preserve"> y The Legend of Zelda: Link’s Awakening</w:t>
+      </w:r>
       <w:r>
         <w:rPr>
           <w:lang w:bidi="en-US"/>
@@ -9098,7 +8650,6 @@
           <w:id w:val="-739641954"/>
           <w:citation/>
         </w:sdtPr>
-        <w:sdtEndPr/>
         <w:sdtContent>
           <w:r>
             <w:rPr>
@@ -9147,7 +8698,6 @@
           <w:id w:val="-40059976"/>
           <w:citation/>
         </w:sdtPr>
-        <w:sdtEndPr/>
         <w:sdtContent>
           <w:r>
             <w:rPr>
@@ -9206,63 +8756,7 @@
         <w:rPr>
           <w:lang w:bidi="en-US"/>
         </w:rPr>
-        <w:t xml:space="preserve">Otro segmento clave es el de los amantes de la historia y la cultura, conformado por personas con interés en mitología, historia y arquitectura ancestral. Estos jugadores buscan experiencias interactivas que presenten una base cultural auténtica y enriquecedora. Juegos como </w:t>
-      </w:r>
-      <w:proofErr w:type="spellStart"/>
-      <w:r>
-        <w:rPr>
-          <w:lang w:bidi="en-US"/>
-        </w:rPr>
-        <w:t>Raji</w:t>
-      </w:r>
-      <w:proofErr w:type="spellEnd"/>
-      <w:r>
-        <w:rPr>
-          <w:lang w:bidi="en-US"/>
-        </w:rPr>
-        <w:t xml:space="preserve">: </w:t>
-      </w:r>
-      <w:proofErr w:type="spellStart"/>
-      <w:r>
-        <w:rPr>
-          <w:lang w:bidi="en-US"/>
-        </w:rPr>
-        <w:t>An</w:t>
-      </w:r>
-      <w:proofErr w:type="spellEnd"/>
-      <w:r>
-        <w:rPr>
-          <w:lang w:bidi="en-US"/>
-        </w:rPr>
-        <w:t xml:space="preserve"> </w:t>
-      </w:r>
-      <w:proofErr w:type="spellStart"/>
-      <w:r>
-        <w:rPr>
-          <w:lang w:bidi="en-US"/>
-        </w:rPr>
-        <w:t>Ancient</w:t>
-      </w:r>
-      <w:proofErr w:type="spellEnd"/>
-      <w:r>
-        <w:rPr>
-          <w:lang w:bidi="en-US"/>
-        </w:rPr>
-        <w:t xml:space="preserve"> </w:t>
-      </w:r>
-      <w:proofErr w:type="spellStart"/>
-      <w:r>
-        <w:rPr>
-          <w:lang w:bidi="en-US"/>
-        </w:rPr>
-        <w:t>Epic</w:t>
-      </w:r>
-      <w:proofErr w:type="spellEnd"/>
-      <w:r>
-        <w:rPr>
-          <w:lang w:bidi="en-US"/>
-        </w:rPr>
-        <w:t xml:space="preserve"> </w:t>
+        <w:t xml:space="preserve">Otro segmento clave es el de los amantes de la historia y la cultura, conformado por personas con interés en mitología, historia y arquitectura ancestral. Estos jugadores buscan experiencias interactivas que presenten una base cultural auténtica y enriquecedora. Juegos como Raji: An Ancient Epic </w:t>
       </w:r>
       <w:sdt>
         <w:sdtPr>
@@ -9272,7 +8766,6 @@
           <w:id w:val="-216825090"/>
           <w:citation/>
         </w:sdtPr>
-        <w:sdtEndPr/>
         <w:sdtContent>
           <w:r>
             <w:rPr>
@@ -9317,21 +8810,7 @@
         <w:rPr>
           <w:lang w:bidi="en-US"/>
         </w:rPr>
-        <w:t xml:space="preserve">y </w:t>
-      </w:r>
-      <w:proofErr w:type="spellStart"/>
-      <w:r>
-        <w:rPr>
-          <w:lang w:bidi="en-US"/>
-        </w:rPr>
-        <w:t>Never</w:t>
-      </w:r>
-      <w:proofErr w:type="spellEnd"/>
-      <w:r>
-        <w:rPr>
-          <w:lang w:bidi="en-US"/>
-        </w:rPr>
-        <w:t xml:space="preserve"> Alone</w:t>
+        <w:t>y Never Alone</w:t>
       </w:r>
       <w:r>
         <w:rPr>
@@ -9347,7 +8826,6 @@
           <w:id w:val="-1700773603"/>
           <w:citation/>
         </w:sdtPr>
-        <w:sdtEndPr/>
         <w:sdtContent>
           <w:r>
             <w:rPr>
@@ -9402,7 +8880,6 @@
           <w:id w:val="-1374693376"/>
           <w:citation/>
         </w:sdtPr>
-        <w:sdtEndPr/>
         <w:sdtContent>
           <w:r>
             <w:rPr>
@@ -9451,7 +8928,6 @@
           <w:id w:val="-1110887178"/>
           <w:citation/>
         </w:sdtPr>
-        <w:sdtEndPr/>
         <w:sdtContent>
           <w:r>
             <w:rPr>
@@ -9490,21 +8966,7 @@
         <w:rPr>
           <w:lang w:bidi="en-US"/>
         </w:rPr>
-        <w:t xml:space="preserve">, los videojuegos transmiten la cultura e ideas de una sociedad, lo que sugiere su potencial para la conservación del patrimonio. Asimismo, Todas </w:t>
-      </w:r>
-      <w:proofErr w:type="spellStart"/>
-      <w:r>
-        <w:rPr>
-          <w:lang w:bidi="en-US"/>
-        </w:rPr>
-        <w:t>Gamers</w:t>
-      </w:r>
-      <w:proofErr w:type="spellEnd"/>
-      <w:r>
-        <w:rPr>
-          <w:lang w:bidi="en-US"/>
-        </w:rPr>
-        <w:t xml:space="preserve"> </w:t>
+        <w:t xml:space="preserve">, los videojuegos transmiten la cultura e ideas de una sociedad, lo que sugiere su potencial para la conservación del patrimonio. Asimismo, Todas Gamers </w:t>
       </w:r>
       <w:sdt>
         <w:sdtPr>
@@ -9514,7 +8976,6 @@
           <w:id w:val="-1690364314"/>
           <w:citation/>
         </w:sdtPr>
-        <w:sdtEndPr/>
         <w:sdtContent>
           <w:r>
             <w:rPr>
@@ -9583,7 +9044,6 @@
           <w:id w:val="-693539650"/>
           <w:citation/>
         </w:sdtPr>
-        <w:sdtEndPr/>
         <w:sdtContent>
           <w:r>
             <w:rPr>
@@ -9622,21 +9082,7 @@
         <w:rPr>
           <w:lang w:bidi="en-US"/>
         </w:rPr>
-        <w:t xml:space="preserve">, el mercado de juegos de rompecabezas se valoró en USD 12.3 mil millones en 2022 y se proyecta que alcanzará los USD 19.2 mil millones para 2030, creciendo a una tasa compuesta anual de 6.1% de 2024 a 2030. Títulos como </w:t>
-      </w:r>
-      <w:proofErr w:type="spellStart"/>
-      <w:r>
-        <w:rPr>
-          <w:lang w:bidi="en-US"/>
-        </w:rPr>
-        <w:t>Monument</w:t>
-      </w:r>
-      <w:proofErr w:type="spellEnd"/>
-      <w:r>
-        <w:rPr>
-          <w:lang w:bidi="en-US"/>
-        </w:rPr>
-        <w:t xml:space="preserve"> Valley</w:t>
+        <w:t>, el mercado de juegos de rompecabezas se valoró en USD 12.3 mil millones en 2022 y se proyecta que alcanzará los USD 19.2 mil millones para 2030, creciendo a una tasa compuesta anual de 6.1% de 2024 a 2030. Títulos como Monument Valley</w:t>
       </w:r>
       <w:r>
         <w:rPr>
@@ -9652,7 +9098,6 @@
           <w:id w:val="2123492232"/>
           <w:citation/>
         </w:sdtPr>
-        <w:sdtEndPr/>
         <w:sdtContent>
           <w:r>
             <w:rPr>
@@ -9691,35 +9136,7 @@
         <w:rPr>
           <w:lang w:bidi="en-US"/>
         </w:rPr>
-        <w:t xml:space="preserve"> y </w:t>
-      </w:r>
-      <w:proofErr w:type="spellStart"/>
-      <w:r>
-        <w:rPr>
-          <w:lang w:bidi="en-US"/>
-        </w:rPr>
-        <w:t>The</w:t>
-      </w:r>
-      <w:proofErr w:type="spellEnd"/>
-      <w:r>
-        <w:rPr>
-          <w:lang w:bidi="en-US"/>
-        </w:rPr>
-        <w:t xml:space="preserve"> </w:t>
-      </w:r>
-      <w:proofErr w:type="spellStart"/>
-      <w:r>
-        <w:rPr>
-          <w:lang w:bidi="en-US"/>
-        </w:rPr>
-        <w:t>Witness</w:t>
-      </w:r>
-      <w:proofErr w:type="spellEnd"/>
-      <w:r>
-        <w:rPr>
-          <w:lang w:bidi="en-US"/>
-        </w:rPr>
-        <w:t xml:space="preserve"> </w:t>
+        <w:t xml:space="preserve"> y The Witness </w:t>
       </w:r>
       <w:sdt>
         <w:sdtPr>
@@ -9729,7 +9146,6 @@
           <w:id w:val="-750586162"/>
           <w:citation/>
         </w:sdtPr>
-        <w:sdtEndPr/>
         <w:sdtContent>
           <w:r>
             <w:rPr>
@@ -9781,35 +9197,7 @@
           <w:lang w:bidi="en-US"/>
         </w:rPr>
         <w:lastRenderedPageBreak/>
-        <w:t xml:space="preserve">destacados como ejemplos de éxito en este género. Además, el informe "Juegos y rompecabezas Tamaño del mercado, investigación, DAFO y </w:t>
-      </w:r>
-      <w:proofErr w:type="spellStart"/>
-      <w:r>
-        <w:rPr>
-          <w:lang w:bidi="en-US"/>
-        </w:rPr>
-        <w:t>Insights</w:t>
-      </w:r>
-      <w:proofErr w:type="spellEnd"/>
-      <w:r>
-        <w:rPr>
-          <w:lang w:bidi="en-US"/>
-        </w:rPr>
-        <w:t xml:space="preserve"> &amp; </w:t>
-      </w:r>
-      <w:proofErr w:type="spellStart"/>
-      <w:r>
-        <w:rPr>
-          <w:lang w:bidi="en-US"/>
-        </w:rPr>
-        <w:t>Forecast</w:t>
-      </w:r>
-      <w:proofErr w:type="spellEnd"/>
-      <w:r>
-        <w:rPr>
-          <w:lang w:bidi="en-US"/>
-        </w:rPr>
-        <w:t xml:space="preserve"> 2032" señala que los adultos dominan el mercado de juegos y rompecabezas con un 55%, debido a la demanda de rompecabezas más sofisticados y desafiantes</w:t>
+        <w:t>destacados como ejemplos de éxito en este género. Además, el informe "Juegos y rompecabezas Tamaño del mercado, investigación, DAFO y Insights &amp; Forecast 2032" señala que los adultos dominan el mercado de juegos y rompecabezas con un 55%, debido a la demanda de rompecabezas más sofisticados y desafiantes</w:t>
       </w:r>
       <w:r>
         <w:rPr>
@@ -9825,7 +9213,6 @@
           <w:id w:val="531539732"/>
           <w:citation/>
         </w:sdtPr>
-        <w:sdtEndPr/>
         <w:sdtContent>
           <w:r>
             <w:rPr>
@@ -9884,35 +9271,7 @@
         <w:rPr>
           <w:lang w:bidi="en-US"/>
         </w:rPr>
-        <w:t xml:space="preserve">El segmento de los usuarios de juegos indie busca propuestas originales con estilos gráficos llamativos y mecánicas innovadoras. El auge de plataformas digitales como </w:t>
-      </w:r>
-      <w:proofErr w:type="spellStart"/>
-      <w:r>
-        <w:rPr>
-          <w:lang w:bidi="en-US"/>
-        </w:rPr>
-        <w:t>Steam</w:t>
-      </w:r>
-      <w:proofErr w:type="spellEnd"/>
-      <w:r>
-        <w:rPr>
-          <w:lang w:bidi="en-US"/>
-        </w:rPr>
-        <w:t xml:space="preserve">, Itch.io y Nintendo Switch ha permitido que juegos indie con identidad cultural alcancen audiencias globales. Por ejemplo, en 2021, los juegos indie representaron el 40% de todas las unidades vendidas en </w:t>
-      </w:r>
-      <w:proofErr w:type="spellStart"/>
-      <w:r>
-        <w:rPr>
-          <w:lang w:bidi="en-US"/>
-        </w:rPr>
-        <w:t>Steam</w:t>
-      </w:r>
-      <w:proofErr w:type="spellEnd"/>
-      <w:r>
-        <w:rPr>
-          <w:lang w:bidi="en-US"/>
-        </w:rPr>
-        <w:t>, demostrando su relevancia en el mercado actual</w:t>
+        <w:t>El segmento de los usuarios de juegos indie busca propuestas originales con estilos gráficos llamativos y mecánicas innovadoras. El auge de plataformas digitales como Steam, Itch.io y Nintendo Switch ha permitido que juegos indie con identidad cultural alcancen audiencias globales. Por ejemplo, en 2021, los juegos indie representaron el 40% de todas las unidades vendidas en Steam, demostrando su relevancia en el mercado actual</w:t>
       </w:r>
       <w:r>
         <w:rPr>
@@ -9928,7 +9287,6 @@
           <w:id w:val="162513582"/>
           <w:citation/>
         </w:sdtPr>
-        <w:sdtEndPr/>
         <w:sdtContent>
           <w:r>
             <w:rPr>
@@ -9983,7 +9341,6 @@
           <w:id w:val="-884490943"/>
           <w:citation/>
         </w:sdtPr>
-        <w:sdtEndPr/>
         <w:sdtContent>
           <w:r>
             <w:rPr>
@@ -10056,7 +9413,6 @@
         <w:pStyle w:val="Heading3"/>
       </w:pPr>
       <w:bookmarkStart w:id="65" w:name="_Toc194693078"/>
-      <w:proofErr w:type="spellStart"/>
       <w:r>
         <w:t>Tuni</w:t>
       </w:r>
@@ -10064,7 +9420,6 @@
         <w:t>c</w:t>
       </w:r>
       <w:bookmarkEnd w:id="65"/>
-      <w:proofErr w:type="spellEnd"/>
     </w:p>
     <w:p>
       <w:pPr>
@@ -10072,61 +9427,11 @@
           <w:lang w:val="es-ES" w:bidi="en-US"/>
         </w:rPr>
       </w:pPr>
-      <w:proofErr w:type="spellStart"/>
       <w:r>
         <w:rPr>
           <w:lang w:val="es-ES" w:bidi="en-US"/>
         </w:rPr>
-        <w:t>Tunic</w:t>
-      </w:r>
-      <w:proofErr w:type="spellEnd"/>
-      <w:r>
-        <w:rPr>
-          <w:lang w:val="es-ES" w:bidi="en-US"/>
-        </w:rPr>
-        <w:t xml:space="preserve"> es un videojuego de aventuras y exploración desarrollado por Andrew Shouldice y lanzado en 2022. Su jugabilidad está inspirada en títulos clásicos como </w:t>
-      </w:r>
-      <w:proofErr w:type="spellStart"/>
-      <w:r>
-        <w:rPr>
-          <w:lang w:val="es-ES" w:bidi="en-US"/>
-        </w:rPr>
-        <w:t>The</w:t>
-      </w:r>
-      <w:proofErr w:type="spellEnd"/>
-      <w:r>
-        <w:rPr>
-          <w:lang w:val="es-ES" w:bidi="en-US"/>
-        </w:rPr>
-        <w:t xml:space="preserve"> </w:t>
-      </w:r>
-      <w:proofErr w:type="spellStart"/>
-      <w:r>
-        <w:rPr>
-          <w:lang w:val="es-ES" w:bidi="en-US"/>
-        </w:rPr>
-        <w:t>Legend</w:t>
-      </w:r>
-      <w:proofErr w:type="spellEnd"/>
-      <w:r>
-        <w:rPr>
-          <w:lang w:val="es-ES" w:bidi="en-US"/>
-        </w:rPr>
-        <w:t xml:space="preserve"> </w:t>
-      </w:r>
-      <w:proofErr w:type="spellStart"/>
-      <w:r>
-        <w:rPr>
-          <w:lang w:val="es-ES" w:bidi="en-US"/>
-        </w:rPr>
-        <w:t>of</w:t>
-      </w:r>
-      <w:proofErr w:type="spellEnd"/>
-      <w:r>
-        <w:rPr>
-          <w:lang w:val="es-ES" w:bidi="en-US"/>
-        </w:rPr>
-        <w:t xml:space="preserve"> Zelda</w:t>
+        <w:t>Tunic es un videojuego de aventuras y exploración desarrollado por Andrew Shouldice y lanzado en 2022. Su jugabilidad está inspirada en títulos clásicos como The Legend of Zelda</w:t>
       </w:r>
       <w:r>
         <w:rPr>
@@ -10142,7 +9447,6 @@
           <w:id w:val="1945729335"/>
           <w:citation/>
         </w:sdtPr>
-        <w:sdtEndPr/>
         <w:sdtContent>
           <w:r>
             <w:rPr>
@@ -10201,55 +9505,27 @@
         <w:rPr>
           <w:lang w:val="es-ES" w:bidi="en-US"/>
         </w:rPr>
-        <w:t xml:space="preserve">En términos de mecánicas, </w:t>
-      </w:r>
-      <w:proofErr w:type="spellStart"/>
-      <w:r>
+        <w:t>En términos de mecánicas, Tunic presenta un sistema de combate en tiempo real con esquivas, bloqueos y ataques ligeros o cargados. La exploración es no lineal, permitiendo al jugador descubrir rutas ocultas y secretos sin necesidad de indicaciones explícitas. Además, los acertijos juegan un papel clave en la progresión, requiriendo observación y análisis del entorno para avanzar. Una mecánica innovadora es la recopilación de páginas de un manual virtual dentro del juego, que sirve como guía para comprender tanto las mecánicas como el lore del mundo.</w:t>
+      </w:r>
+    </w:p>
+    <w:p>
+      <w:pPr>
         <w:rPr>
           <w:lang w:val="es-ES" w:bidi="en-US"/>
         </w:rPr>
-        <w:t>Tunic</w:t>
-      </w:r>
-      <w:proofErr w:type="spellEnd"/>
-      <w:r>
+      </w:pPr>
+    </w:p>
+    <w:p>
+      <w:pPr>
         <w:rPr>
           <w:lang w:val="es-ES" w:bidi="en-US"/>
         </w:rPr>
-        <w:t xml:space="preserve"> presenta un sistema de combate en tiempo real con esquivas, bloqueos y ataques ligeros o cargados. La exploración es no lineal, permitiendo al jugador descubrir rutas ocultas y secretos sin necesidad de indicaciones explícitas. Además, los acertijos juegan un papel clave en la progresión, requiriendo observación y análisis del entorno para avanzar. Una mecánica innovadora es la recopilación de páginas de un manual virtual dentro del juego, que sirve como guía para comprender tanto las mecánicas como el lore del mundo.</w:t>
-      </w:r>
-    </w:p>
-    <w:p>
-      <w:pPr>
+      </w:pPr>
+      <w:r>
         <w:rPr>
           <w:lang w:val="es-ES" w:bidi="en-US"/>
         </w:rPr>
-      </w:pPr>
-    </w:p>
-    <w:p>
-      <w:pPr>
-        <w:rPr>
-          <w:lang w:val="es-ES" w:bidi="en-US"/>
-        </w:rPr>
-      </w:pPr>
-      <w:r>
-        <w:rPr>
-          <w:lang w:val="es-ES" w:bidi="en-US"/>
-        </w:rPr>
-        <w:t xml:space="preserve">Las dinámicas de </w:t>
-      </w:r>
-      <w:proofErr w:type="spellStart"/>
-      <w:r>
-        <w:rPr>
-          <w:lang w:val="es-ES" w:bidi="en-US"/>
-        </w:rPr>
-        <w:t>Tunic</w:t>
-      </w:r>
-      <w:proofErr w:type="spellEnd"/>
-      <w:r>
-        <w:rPr>
-          <w:lang w:val="es-ES" w:bidi="en-US"/>
-        </w:rPr>
-        <w:t xml:space="preserve"> giran en torno al descubrimiento y la autonomía del jugador. La ausencia de un tutorial tradicional fomenta la experimentación, haciendo que los jugadores aprendan por ensayo y error. </w:t>
+        <w:t xml:space="preserve">Las dinámicas de Tunic giran en torno al descubrimiento y la autonomía del jugador. La ausencia de un tutorial tradicional fomenta la experimentación, haciendo que los jugadores aprendan por ensayo y error. </w:t>
       </w:r>
       <w:r>
         <w:rPr>
@@ -10272,7 +9548,6 @@
           <w:id w:val="-16853249"/>
           <w:citation/>
         </w:sdtPr>
-        <w:sdtEndPr/>
         <w:sdtContent>
           <w:r>
             <w:rPr>
@@ -10331,29 +9606,28 @@
         <w:rPr>
           <w:lang w:val="es-ES" w:bidi="en-US"/>
         </w:rPr>
-        <w:t xml:space="preserve">En cuanto a su estética, </w:t>
-      </w:r>
-      <w:proofErr w:type="spellStart"/>
-      <w:r>
+        <w:t>En cuanto a su estética, Tunic adopta una dirección artística minimalista con colores vibrantes y una iluminación detallada que realza la sensación de fantasía y misterio. Su perspectiva isométrica contribuye a la exploración del entorno, ocultando pasadizos y secretos a simple vista. La música, con tonos melancólicos y ambientales, refuerza la atmósfera de soledad y aventura, sumergiendo al jugador en un mundo que se siente vivo y lleno de historia oculta.</w:t>
+      </w:r>
+    </w:p>
+    <w:p>
+      <w:pPr>
         <w:rPr>
           <w:lang w:val="es-ES" w:bidi="en-US"/>
         </w:rPr>
-        <w:t>Tunic</w:t>
-      </w:r>
-      <w:proofErr w:type="spellEnd"/>
-      <w:r>
+      </w:pPr>
+    </w:p>
+    <w:p>
+      <w:pPr>
         <w:rPr>
           <w:lang w:val="es-ES" w:bidi="en-US"/>
         </w:rPr>
-        <w:t xml:space="preserve"> adopta una dirección artística minimalista con colores vibrantes y una iluminación detallada que realza la sensación de fantasía y misterio. Su perspectiva isométrica contribuye a la exploración del entorno, ocultando pasadizos y secretos a simple vista. La música, con tonos melancólicos y ambientales, refuerza la atmósfera de soledad y aventura, sumergiendo al jugador en un mundo que se siente vivo y lleno de historia oculta.</w:t>
-      </w:r>
-    </w:p>
-    <w:p>
-      <w:pPr>
+      </w:pPr>
+      <w:r>
         <w:rPr>
           <w:lang w:val="es-ES" w:bidi="en-US"/>
         </w:rPr>
-      </w:pPr>
+        <w:t>En comparación con Chincana, Tunic comparte la exploración isométrica y la resolución de acertijos como pilares centrales de su jugabilidad. Sin embargo, mientras Tunic se apoya en un lenguaje enigmático y una narrativa implícita para generar misterio, Chincana toma inspiración en la cultura andina, utilizando referencias arquitectónicas y mitológicas reales para construir su mundo. Además, Chincana enfatiza la interacción con estructuras y mecanismos propios de la ingeniería inca, mientras que Tunic se enfoca en la interpretación de símbolos y la recopilación de información fragmentada para la progresión.</w:t>
+      </w:r>
     </w:p>
     <w:p>
       <w:pPr>
@@ -10361,207 +9635,48 @@
           <w:lang w:val="es-ES" w:bidi="en-US"/>
         </w:rPr>
       </w:pPr>
-      <w:r>
+    </w:p>
+    <w:p>
+      <w:pPr>
+        <w:pStyle w:val="Heading3"/>
+      </w:pPr>
+      <w:bookmarkStart w:id="66" w:name="_Toc194693079"/>
+      <w:r>
+        <w:t>Raji: An Ancient Epic</w:t>
+      </w:r>
+      <w:bookmarkEnd w:id="66"/>
+    </w:p>
+    <w:p>
+      <w:pPr>
         <w:rPr>
           <w:lang w:val="es-ES" w:bidi="en-US"/>
         </w:rPr>
-        <w:t xml:space="preserve">En comparación con Chincana, </w:t>
-      </w:r>
-      <w:proofErr w:type="spellStart"/>
+      </w:pPr>
       <w:r>
         <w:rPr>
           <w:lang w:val="es-ES" w:bidi="en-US"/>
         </w:rPr>
-        <w:t>Tunic</w:t>
-      </w:r>
-      <w:proofErr w:type="spellEnd"/>
-      <w:r>
+        <w:t>Raji: An Ancient Epic es un juego de acción y plataformas con una fuerte presencia de la mitología y cultura hindú. La historia sigue a Raji, una joven elegida por los dioses para enfrentarse a un ejército demoníaco y rescatar a su hermano. A través de esta narrativa, el juego combina exploración, combate y acertijos ambientales, proporcionando una experiencia inmersiva basada en la cultura india.</w:t>
+      </w:r>
+    </w:p>
+    <w:p>
+      <w:pPr>
         <w:rPr>
           <w:lang w:val="es-ES" w:bidi="en-US"/>
         </w:rPr>
-        <w:t xml:space="preserve"> comparte la exploración isométrica y la resolución de acertijos como pilares centrales de su jugabilidad. Sin embargo, mientras </w:t>
-      </w:r>
-      <w:proofErr w:type="spellStart"/>
-      <w:r>
+      </w:pPr>
+    </w:p>
+    <w:p>
+      <w:pPr>
         <w:rPr>
           <w:lang w:val="es-ES" w:bidi="en-US"/>
         </w:rPr>
-        <w:t>Tunic</w:t>
-      </w:r>
-      <w:proofErr w:type="spellEnd"/>
+      </w:pPr>
       <w:r>
         <w:rPr>
           <w:lang w:val="es-ES" w:bidi="en-US"/>
         </w:rPr>
-        <w:t xml:space="preserve"> se apoya en un lenguaje enigmático y una narrativa implícita para generar misterio, Chincana toma inspiración en la cultura andina, utilizando referencias arquitectónicas y mitológicas reales para construir su mundo. Además, Chincana enfatiza la interacción con estructuras y mecanismos propios de la ingeniería inca, mientras que </w:t>
-      </w:r>
-      <w:proofErr w:type="spellStart"/>
-      <w:r>
-        <w:rPr>
-          <w:lang w:val="es-ES" w:bidi="en-US"/>
-        </w:rPr>
-        <w:t>Tunic</w:t>
-      </w:r>
-      <w:proofErr w:type="spellEnd"/>
-      <w:r>
-        <w:rPr>
-          <w:lang w:val="es-ES" w:bidi="en-US"/>
-        </w:rPr>
-        <w:t xml:space="preserve"> se enfoca en la interpretación de símbolos y la recopilación de información fragmentada para la progresión.</w:t>
-      </w:r>
-    </w:p>
-    <w:p>
-      <w:pPr>
-        <w:rPr>
-          <w:lang w:val="es-ES" w:bidi="en-US"/>
-        </w:rPr>
-      </w:pPr>
-    </w:p>
-    <w:p>
-      <w:pPr>
-        <w:pStyle w:val="Heading3"/>
-      </w:pPr>
-      <w:bookmarkStart w:id="66" w:name="_Toc194693079"/>
-      <w:proofErr w:type="spellStart"/>
-      <w:r>
-        <w:t>Raji</w:t>
-      </w:r>
-      <w:proofErr w:type="spellEnd"/>
-      <w:r>
-        <w:t xml:space="preserve">: </w:t>
-      </w:r>
-      <w:proofErr w:type="spellStart"/>
-      <w:r>
-        <w:t>An</w:t>
-      </w:r>
-      <w:proofErr w:type="spellEnd"/>
-      <w:r>
-        <w:t xml:space="preserve"> </w:t>
-      </w:r>
-      <w:proofErr w:type="spellStart"/>
-      <w:r>
-        <w:t>Ancient</w:t>
-      </w:r>
-      <w:proofErr w:type="spellEnd"/>
-      <w:r>
-        <w:t xml:space="preserve"> </w:t>
-      </w:r>
-      <w:proofErr w:type="spellStart"/>
-      <w:r>
-        <w:t>Epic</w:t>
-      </w:r>
-      <w:bookmarkEnd w:id="66"/>
-      <w:proofErr w:type="spellEnd"/>
-    </w:p>
-    <w:p>
-      <w:pPr>
-        <w:rPr>
-          <w:lang w:val="es-ES" w:bidi="en-US"/>
-        </w:rPr>
-      </w:pPr>
-      <w:proofErr w:type="spellStart"/>
-      <w:r>
-        <w:rPr>
-          <w:lang w:val="es-ES" w:bidi="en-US"/>
-        </w:rPr>
-        <w:t>Raji</w:t>
-      </w:r>
-      <w:proofErr w:type="spellEnd"/>
-      <w:r>
-        <w:rPr>
-          <w:lang w:val="es-ES" w:bidi="en-US"/>
-        </w:rPr>
-        <w:t xml:space="preserve">: </w:t>
-      </w:r>
-      <w:proofErr w:type="spellStart"/>
-      <w:r>
-        <w:rPr>
-          <w:lang w:val="es-ES" w:bidi="en-US"/>
-        </w:rPr>
-        <w:t>An</w:t>
-      </w:r>
-      <w:proofErr w:type="spellEnd"/>
-      <w:r>
-        <w:rPr>
-          <w:lang w:val="es-ES" w:bidi="en-US"/>
-        </w:rPr>
-        <w:t xml:space="preserve"> </w:t>
-      </w:r>
-      <w:proofErr w:type="spellStart"/>
-      <w:r>
-        <w:rPr>
-          <w:lang w:val="es-ES" w:bidi="en-US"/>
-        </w:rPr>
-        <w:t>Ancient</w:t>
-      </w:r>
-      <w:proofErr w:type="spellEnd"/>
-      <w:r>
-        <w:rPr>
-          <w:lang w:val="es-ES" w:bidi="en-US"/>
-        </w:rPr>
-        <w:t xml:space="preserve"> </w:t>
-      </w:r>
-      <w:proofErr w:type="spellStart"/>
-      <w:r>
-        <w:rPr>
-          <w:lang w:val="es-ES" w:bidi="en-US"/>
-        </w:rPr>
-        <w:t>Epic</w:t>
-      </w:r>
-      <w:proofErr w:type="spellEnd"/>
-      <w:r>
-        <w:rPr>
-          <w:lang w:val="es-ES" w:bidi="en-US"/>
-        </w:rPr>
-        <w:t xml:space="preserve"> es un juego de acción y plataformas con una fuerte presencia de la mitología y cultura hindú. La historia sigue a </w:t>
-      </w:r>
-      <w:proofErr w:type="spellStart"/>
-      <w:r>
-        <w:rPr>
-          <w:lang w:val="es-ES" w:bidi="en-US"/>
-        </w:rPr>
-        <w:t>Raji</w:t>
-      </w:r>
-      <w:proofErr w:type="spellEnd"/>
-      <w:r>
-        <w:rPr>
-          <w:lang w:val="es-ES" w:bidi="en-US"/>
-        </w:rPr>
-        <w:t>, una joven elegida por los dioses para enfrentarse a un ejército demoníaco y rescatar a su hermano. A través de esta narrativa, el juego combina exploración, combate y acertijos ambientales, proporcionando una experiencia inmersiva basada en la cultura india.</w:t>
-      </w:r>
-    </w:p>
-    <w:p>
-      <w:pPr>
-        <w:rPr>
-          <w:lang w:val="es-ES" w:bidi="en-US"/>
-        </w:rPr>
-      </w:pPr>
-    </w:p>
-    <w:p>
-      <w:pPr>
-        <w:rPr>
-          <w:lang w:val="es-ES" w:bidi="en-US"/>
-        </w:rPr>
-      </w:pPr>
-      <w:r>
-        <w:rPr>
-          <w:lang w:val="es-ES" w:bidi="en-US"/>
-        </w:rPr>
-        <w:t xml:space="preserve">Las mecánicas del juego se centran en el combate dinámico y el uso estratégico del entorno. </w:t>
-      </w:r>
-      <w:proofErr w:type="spellStart"/>
-      <w:r>
-        <w:rPr>
-          <w:lang w:val="es-ES" w:bidi="en-US"/>
-        </w:rPr>
-        <w:t>Raji</w:t>
-      </w:r>
-      <w:proofErr w:type="spellEnd"/>
-      <w:r>
-        <w:rPr>
-          <w:lang w:val="es-ES" w:bidi="en-US"/>
-        </w:rPr>
-        <w:t xml:space="preserve"> puede realizar movimientos acrobáticos como esquivar, trepar y correr por las paredes para esquivar ataques enemigos. Además, el juego permite el uso de armas divinas otorgadas por los dioses, cada una con habilidades únicas que pueden mejorar a lo largo de la partida. Los acertijos ambientales requieren que el jugador interactúe con elementos del entorno para avanzar en la historia</w:t>
+        <w:t>Las mecánicas del juego se centran en el combate dinámico y el uso estratégico del entorno. Raji puede realizar movimientos acrobáticos como esquivar, trepar y correr por las paredes para esquivar ataques enemigos. Además, el juego permite el uso de armas divinas otorgadas por los dioses, cada una con habilidades únicas que pueden mejorar a lo largo de la partida. Los acertijos ambientales requieren que el jugador interactúe con elementos del entorno para avanzar en la historia</w:t>
       </w:r>
       <w:r>
         <w:rPr>
@@ -10577,7 +9692,6 @@
           <w:id w:val="1929851983"/>
           <w:citation/>
         </w:sdtPr>
-        <w:sdtEndPr/>
         <w:sdtContent>
           <w:r>
             <w:rPr>
@@ -10636,21 +9750,7 @@
         <w:rPr>
           <w:lang w:val="es-ES" w:bidi="en-US"/>
         </w:rPr>
-        <w:t xml:space="preserve">En cuanto a la dinámica, </w:t>
-      </w:r>
-      <w:proofErr w:type="spellStart"/>
-      <w:r>
-        <w:rPr>
-          <w:lang w:val="es-ES" w:bidi="en-US"/>
-        </w:rPr>
-        <w:t>Raji</w:t>
-      </w:r>
-      <w:proofErr w:type="spellEnd"/>
-      <w:r>
-        <w:rPr>
-          <w:lang w:val="es-ES" w:bidi="en-US"/>
-        </w:rPr>
-        <w:t xml:space="preserve"> ofrece un equilibrio entre exploración, combates fluidos y narrativa. El juego presenta una progresión lineal, donde el jugador viaja a través de distintos escenarios mitológicos, enfrentando oleadas de enemigos y resolviendo desafíos ambientales. La alternancia entre secciones de acción y momentos de exploración permite mantener el ritmo del juego sin volverse monótono</w:t>
+        <w:t>En cuanto a la dinámica, Raji ofrece un equilibrio entre exploración, combates fluidos y narrativa. El juego presenta una progresión lineal, donde el jugador viaja a través de distintos escenarios mitológicos, enfrentando oleadas de enemigos y resolviendo desafíos ambientales. La alternancia entre secciones de acción y momentos de exploración permite mantener el ritmo del juego sin volverse monótono</w:t>
       </w:r>
       <w:r>
         <w:rPr>
@@ -10666,7 +9766,6 @@
           <w:id w:val="-1380470342"/>
           <w:citation/>
         </w:sdtPr>
-        <w:sdtEndPr/>
         <w:sdtContent>
           <w:r>
             <w:rPr>
@@ -10725,16 +9824,8 @@
         <w:rPr>
           <w:lang w:bidi="en-US"/>
         </w:rPr>
-        <w:t xml:space="preserve">La estética del juego está profundamente influenciada por el arte tradicional indio, en particular el estilo </w:t>
-      </w:r>
-      <w:proofErr w:type="spellStart"/>
-      <w:r>
-        <w:rPr>
-          <w:lang w:bidi="en-US"/>
-        </w:rPr>
-        <w:t>Pahari</w:t>
-      </w:r>
-      <w:proofErr w:type="spellEnd"/>
+        <w:t>La estética del juego está profundamente influenciada por el arte tradicional indio, en particular el estilo Pahari</w:t>
+      </w:r>
       <w:r>
         <w:rPr>
           <w:lang w:bidi="en-US"/>
@@ -10749,7 +9840,6 @@
           <w:id w:val="-1842766545"/>
           <w:citation/>
         </w:sdtPr>
-        <w:sdtEndPr/>
         <w:sdtContent>
           <w:r>
             <w:rPr>
@@ -10815,106 +9905,37 @@
         <w:rPr>
           <w:lang w:val="es-ES" w:bidi="en-US"/>
         </w:rPr>
-        <w:t xml:space="preserve">En comparación con Chincana, </w:t>
-      </w:r>
-      <w:proofErr w:type="spellStart"/>
-      <w:r>
+        <w:t>En comparación con Chincana, Raji comparte la exploración de un mundo inspirado en una cultura real, pero se diferencia en su enfoque en el combate. Mientras Raji incorpora batallas dinámicas y habilidades de combate como parte esencial de su jugabilidad, Chincana se centra en la resolución de acertijos y la exploración de estructuras inspiradas en la arquitectura inca. Además, la progresión de Chincana es más abierta, incentivando la exploración libre en lugar de una estructura lineal.</w:t>
+      </w:r>
+    </w:p>
+    <w:p>
+      <w:pPr>
         <w:rPr>
           <w:lang w:val="es-ES" w:bidi="en-US"/>
         </w:rPr>
-        <w:t>Raji</w:t>
-      </w:r>
-      <w:proofErr w:type="spellEnd"/>
-      <w:r>
+      </w:pPr>
+    </w:p>
+    <w:p>
+      <w:pPr>
+        <w:pStyle w:val="Heading3"/>
+      </w:pPr>
+      <w:bookmarkStart w:id="67" w:name="_Toc194693080"/>
+      <w:r>
+        <w:t>Monument Valley</w:t>
+      </w:r>
+      <w:bookmarkEnd w:id="67"/>
+    </w:p>
+    <w:p>
+      <w:pPr>
         <w:rPr>
           <w:lang w:val="es-ES" w:bidi="en-US"/>
         </w:rPr>
-        <w:t xml:space="preserve"> comparte la exploración de un mundo inspirado en una cultura real, pero se diferencia en su enfoque en el combate. Mientras </w:t>
-      </w:r>
-      <w:proofErr w:type="spellStart"/>
+      </w:pPr>
       <w:r>
         <w:rPr>
           <w:lang w:val="es-ES" w:bidi="en-US"/>
         </w:rPr>
-        <w:t>Raji</w:t>
-      </w:r>
-      <w:proofErr w:type="spellEnd"/>
-      <w:r>
-        <w:rPr>
-          <w:lang w:val="es-ES" w:bidi="en-US"/>
-        </w:rPr>
-        <w:t xml:space="preserve"> incorpora batallas dinámicas y habilidades de combate como parte esencial de su jugabilidad, Chincana se centra en la resolución de acertijos y la exploración de estructuras inspiradas en la arquitectura inca. Además, la progresión de Chincana es más abierta, incentivando la exploración libre en lugar de una estructura lineal.</w:t>
-      </w:r>
-    </w:p>
-    <w:p>
-      <w:pPr>
-        <w:rPr>
-          <w:lang w:val="es-ES" w:bidi="en-US"/>
-        </w:rPr>
-      </w:pPr>
-    </w:p>
-    <w:p>
-      <w:pPr>
-        <w:pStyle w:val="Heading3"/>
-      </w:pPr>
-      <w:bookmarkStart w:id="67" w:name="_Toc194693080"/>
-      <w:proofErr w:type="spellStart"/>
-      <w:r>
-        <w:t>Monument</w:t>
-      </w:r>
-      <w:proofErr w:type="spellEnd"/>
-      <w:r>
-        <w:t xml:space="preserve"> Valley</w:t>
-      </w:r>
-      <w:bookmarkEnd w:id="67"/>
-    </w:p>
-    <w:p>
-      <w:pPr>
-        <w:rPr>
-          <w:lang w:val="es-ES" w:bidi="en-US"/>
-        </w:rPr>
-      </w:pPr>
-      <w:proofErr w:type="spellStart"/>
-      <w:r>
-        <w:rPr>
-          <w:lang w:val="es-ES" w:bidi="en-US"/>
-        </w:rPr>
-        <w:t>Monument</w:t>
-      </w:r>
-      <w:proofErr w:type="spellEnd"/>
-      <w:r>
-        <w:rPr>
-          <w:lang w:val="es-ES" w:bidi="en-US"/>
-        </w:rPr>
-        <w:t xml:space="preserve"> Valley es un videojuego de rompecabezas desarrollado por </w:t>
-      </w:r>
-      <w:proofErr w:type="spellStart"/>
-      <w:r>
-        <w:rPr>
-          <w:lang w:val="es-ES" w:bidi="en-US"/>
-        </w:rPr>
-        <w:t>Ustwo</w:t>
-      </w:r>
-      <w:proofErr w:type="spellEnd"/>
-      <w:r>
-        <w:rPr>
-          <w:lang w:val="es-ES" w:bidi="en-US"/>
-        </w:rPr>
-        <w:t xml:space="preserve"> </w:t>
-      </w:r>
-      <w:proofErr w:type="spellStart"/>
-      <w:r>
-        <w:rPr>
-          <w:lang w:val="es-ES" w:bidi="en-US"/>
-        </w:rPr>
-        <w:t>Games</w:t>
-      </w:r>
-      <w:proofErr w:type="spellEnd"/>
-      <w:r>
-        <w:rPr>
-          <w:lang w:val="es-ES" w:bidi="en-US"/>
-        </w:rPr>
-        <w:t>, lanzado en 2014</w:t>
+        <w:t>Monument Valley es un videojuego de rompecabezas desarrollado por Ustwo Games, lanzado en 2014</w:t>
       </w:r>
       <w:r>
         <w:rPr>
@@ -10930,7 +9951,6 @@
           <w:id w:val="-108213287"/>
           <w:citation/>
         </w:sdtPr>
-        <w:sdtEndPr/>
         <w:sdtContent>
           <w:r>
             <w:rPr>
@@ -10997,7 +10017,6 @@
           <w:id w:val="-1523008866"/>
           <w:citation/>
         </w:sdtPr>
-        <w:sdtEndPr/>
         <w:sdtContent>
           <w:r>
             <w:rPr>
@@ -11056,29 +10075,28 @@
         <w:rPr>
           <w:lang w:val="es-ES" w:bidi="en-US"/>
         </w:rPr>
-        <w:t xml:space="preserve">Las mecánicas de </w:t>
-      </w:r>
-      <w:proofErr w:type="spellStart"/>
-      <w:r>
+        <w:t>Las mecánicas de Monument Valley giran en torno a la manipulación del escenario para crear caminos que permitan avanzar. El jugador interactúa con plataformas móviles, columnas giratorias y estructuras imposibles que cambian de perspectiva según la cámara. No hay un sistema de vidas o tiempo límite, lo que fomenta la experimentación sin presión.</w:t>
+      </w:r>
+    </w:p>
+    <w:p>
+      <w:pPr>
         <w:rPr>
           <w:lang w:val="es-ES" w:bidi="en-US"/>
         </w:rPr>
-        <w:t>Monument</w:t>
-      </w:r>
-      <w:proofErr w:type="spellEnd"/>
-      <w:r>
+      </w:pPr>
+    </w:p>
+    <w:p>
+      <w:pPr>
         <w:rPr>
           <w:lang w:val="es-ES" w:bidi="en-US"/>
         </w:rPr>
-        <w:t xml:space="preserve"> Valley giran en torno a la manipulación del escenario para crear caminos que permitan avanzar. El jugador interactúa con plataformas móviles, columnas giratorias y estructuras imposibles que cambian de perspectiva según la cámara. No hay un sistema de vidas o tiempo límite, lo que fomenta la experimentación sin presión.</w:t>
-      </w:r>
-    </w:p>
-    <w:p>
-      <w:pPr>
+      </w:pPr>
+      <w:r>
         <w:rPr>
           <w:lang w:val="es-ES" w:bidi="en-US"/>
         </w:rPr>
-      </w:pPr>
+        <w:t>La dinámica del juego se basa en la exploración y la resolución de acertijos visuales. Cada nivel introduce nuevas formas de interacción con el entorno, manteniendo la experiencia fresca y desafiante. La ausencia de enemigos y la progresión pausada refuerzan una sensación de tranquilidad, convirtiendo cada acertijo en una experiencia meditativa.</w:t>
+      </w:r>
     </w:p>
     <w:p>
       <w:pPr>
@@ -11086,45 +10104,18 @@
           <w:lang w:val="es-ES" w:bidi="en-US"/>
         </w:rPr>
       </w:pPr>
-      <w:r>
+    </w:p>
+    <w:p>
+      <w:pPr>
         <w:rPr>
           <w:lang w:val="es-ES" w:bidi="en-US"/>
         </w:rPr>
-        <w:t>La dinámica del juego se basa en la exploración y la resolución de acertijos visuales. Cada nivel introduce nuevas formas de interacción con el entorno, manteniendo la experiencia fresca y desafiante. La ausencia de enemigos y la progresión pausada refuerzan una sensación de tranquilidad, convirtiendo cada acertijo en una experiencia meditativa.</w:t>
-      </w:r>
-    </w:p>
-    <w:p>
-      <w:pPr>
+      </w:pPr>
+      <w:r>
         <w:rPr>
           <w:lang w:val="es-ES" w:bidi="en-US"/>
         </w:rPr>
-      </w:pPr>
-    </w:p>
-    <w:p>
-      <w:pPr>
-        <w:rPr>
-          <w:lang w:val="es-ES" w:bidi="en-US"/>
-        </w:rPr>
-      </w:pPr>
-      <w:r>
-        <w:rPr>
-          <w:lang w:val="es-ES" w:bidi="en-US"/>
-        </w:rPr>
-        <w:t xml:space="preserve">En términos estéticos, </w:t>
-      </w:r>
-      <w:proofErr w:type="spellStart"/>
-      <w:r>
-        <w:rPr>
-          <w:lang w:val="es-ES" w:bidi="en-US"/>
-        </w:rPr>
-        <w:t>Monument</w:t>
-      </w:r>
-      <w:proofErr w:type="spellEnd"/>
-      <w:r>
-        <w:rPr>
-          <w:lang w:val="es-ES" w:bidi="en-US"/>
-        </w:rPr>
-        <w:t xml:space="preserve"> Valley se inspira en el arte de M. C. Escher y en la arquitectura minimalista. Sus colores suaves, geometrías imposibles y animaciones fluidas crean una atmósfera onírica. La música ambiental y los efectos de sonido refuerzan la inmersión, generando una sensación de calma y asombro a medida que se avanza en los niveles</w:t>
+        <w:t>En términos estéticos, Monument Valley se inspira en el arte de M. C. Escher y en la arquitectura minimalista. Sus colores suaves, geometrías imposibles y animaciones fluidas crean una atmósfera onírica. La música ambiental y los efectos de sonido refuerzan la inmersión, generando una sensación de calma y asombro a medida que se avanza en los niveles</w:t>
       </w:r>
       <w:r>
         <w:rPr>
@@ -11140,7 +10131,6 @@
           <w:id w:val="-5754621"/>
           <w:citation/>
         </w:sdtPr>
-        <w:sdtEndPr/>
         <w:sdtContent>
           <w:r>
             <w:rPr>
@@ -11199,35 +10189,7 @@
         <w:rPr>
           <w:lang w:val="es-ES" w:bidi="en-US"/>
         </w:rPr>
-        <w:t xml:space="preserve">Comparado con Chincana, </w:t>
-      </w:r>
-      <w:proofErr w:type="spellStart"/>
-      <w:r>
-        <w:rPr>
-          <w:lang w:val="es-ES" w:bidi="en-US"/>
-        </w:rPr>
-        <w:t>Monument</w:t>
-      </w:r>
-      <w:proofErr w:type="spellEnd"/>
-      <w:r>
-        <w:rPr>
-          <w:lang w:val="es-ES" w:bidi="en-US"/>
-        </w:rPr>
-        <w:t xml:space="preserve"> Valley comparte el enfoque en la resolución de acertijos y la perspectiva isométrica, pero difiere en su ambientación y narrativa. Mientras que </w:t>
-      </w:r>
-      <w:proofErr w:type="spellStart"/>
-      <w:r>
-        <w:rPr>
-          <w:lang w:val="es-ES" w:bidi="en-US"/>
-        </w:rPr>
-        <w:t>Monument</w:t>
-      </w:r>
-      <w:proofErr w:type="spellEnd"/>
-      <w:r>
-        <w:rPr>
-          <w:lang w:val="es-ES" w:bidi="en-US"/>
-        </w:rPr>
-        <w:t xml:space="preserve"> Valley apuesta por un mundo abstracto con estructuras surrealistas, Chincana se basa en la cultura andina y la exploración de ruinas históricas. Además, Chincana incorpora una progresión más ligada a la historia y mecánicas de exploración más profundas.</w:t>
+        <w:t>Comparado con Chincana, Monument Valley comparte el enfoque en la resolución de acertijos y la perspectiva isométrica, pero difiere en su ambientación y narrativa. Mientras que Monument Valley apuesta por un mundo abstracto con estructuras surrealistas, Chincana se basa en la cultura andina y la exploración de ruinas históricas. Además, Chincana incorpora una progresión más ligada a la historia y mecánicas de exploración más profundas.</w:t>
       </w:r>
     </w:p>
     <w:p>
@@ -11321,21 +10283,7 @@
         <w:rPr>
           <w:lang w:bidi="en-US"/>
         </w:rPr>
-        <w:t xml:space="preserve">Por último, es importante considerar las amenazas que podrían afectar el éxito del juego. El mercado de los videojuegos independientes es altamente competitivo, con una gran cantidad de títulos de exploración y rompecabezas que pueden dificultar la visibilidad de Chincana. Además, la publicación en plataformas grandes, como consolas o </w:t>
-      </w:r>
-      <w:proofErr w:type="spellStart"/>
-      <w:r>
-        <w:rPr>
-          <w:lang w:bidi="en-US"/>
-        </w:rPr>
-        <w:t>marketplaces</w:t>
-      </w:r>
-      <w:proofErr w:type="spellEnd"/>
-      <w:r>
-        <w:rPr>
-          <w:lang w:bidi="en-US"/>
-        </w:rPr>
-        <w:t xml:space="preserve"> establecidos, puede presentar barreras de entrada que requieran financiamiento adicional. También es clave garantizar que la progresión del juego sea clara y equilibrada, ya que una dificultad mal ajustada en los acertijos podría generar frustración en los jugadores y afectar su retención.</w:t>
+        <w:t>Por último, es importante considerar las amenazas que podrían afectar el éxito del juego. El mercado de los videojuegos independientes es altamente competitivo, con una gran cantidad de títulos de exploración y rompecabezas que pueden dificultar la visibilidad de Chincana. Además, la publicación en plataformas grandes, como consolas o marketplaces establecidos, puede presentar barreras de entrada que requieran financiamiento adicional. También es clave garantizar que la progresión del juego sea clara y equilibrada, ya que una dificultad mal ajustada en los acertijos podría generar frustración en los jugadores y afectar su retención.</w:t>
       </w:r>
     </w:p>
     <w:p>
@@ -11482,35 +10430,7 @@
         <w:rPr>
           <w:lang w:val="es-ES" w:bidi="en-US"/>
         </w:rPr>
-        <w:t xml:space="preserve">El juego se enfoca en la mecánica de movimiento ortogonal en cuatro direcciones, con animaciones basadas en </w:t>
-      </w:r>
-      <w:proofErr w:type="spellStart"/>
-      <w:r>
-        <w:rPr>
-          <w:lang w:val="es-ES" w:bidi="en-US"/>
-        </w:rPr>
-        <w:t>root</w:t>
-      </w:r>
-      <w:proofErr w:type="spellEnd"/>
-      <w:r>
-        <w:rPr>
-          <w:lang w:val="es-ES" w:bidi="en-US"/>
-        </w:rPr>
-        <w:t xml:space="preserve"> </w:t>
-      </w:r>
-      <w:proofErr w:type="spellStart"/>
-      <w:r>
-        <w:rPr>
-          <w:lang w:val="es-ES" w:bidi="en-US"/>
-        </w:rPr>
-        <w:t>motion</w:t>
-      </w:r>
-      <w:proofErr w:type="spellEnd"/>
-      <w:r>
-        <w:rPr>
-          <w:lang w:val="es-ES" w:bidi="en-US"/>
-        </w:rPr>
-        <w:t xml:space="preserve"> para lograr desplazamientos fluidos y naturales. El jugador deberá aprender a utilizar el entorno a su favor, observando los patrones de los obstáculos y tomando decisiones tácticas en cada nivel.</w:t>
+        <w:t>El juego se enfoca en la mecánica de movimiento ortogonal en cuatro direcciones, con animaciones basadas en root motion para lograr desplazamientos fluidos y naturales. El jugador deberá aprender a utilizar el entorno a su favor, observando los patrones de los obstáculos y tomando decisiones tácticas en cada nivel.</w:t>
       </w:r>
     </w:p>
     <w:p>
@@ -11655,7 +10575,19 @@
           <w:lang w:val="es-ES" w:bidi="en-US"/>
         </w:rPr>
         <w:lastRenderedPageBreak/>
-        <w:t>Resolver acertijos basados en la simbología inca: esto puede incluir patrones de quipus, inscripciones en las paredes y alineaciones de objetos.</w:t>
+        <w:t>Resolver acertijos basados en la simbología inca: esto puede incluir</w:t>
+      </w:r>
+      <w:r>
+        <w:rPr>
+          <w:lang w:val="es-ES" w:bidi="en-US"/>
+        </w:rPr>
+        <w:t xml:space="preserve"> </w:t>
+      </w:r>
+      <w:r>
+        <w:rPr>
+          <w:lang w:val="es-ES" w:bidi="en-US"/>
+        </w:rPr>
+        <w:t>inscripciones en las paredes y alineaciones de objetos.</w:t>
       </w:r>
     </w:p>
     <w:p>
@@ -11785,7 +10717,7 @@
         <w:rPr>
           <w:lang w:val="es-ES" w:bidi="en-US"/>
         </w:rPr>
-        <w:t>A medida que avanza, el explorador encuentra inscripciones y símbolos que revelan que la chincana no era solo un pasaje secreto, sino una prueba utilizada por los sacerdotes incas para evaluar la sabiduría y la determinación de aquellos que se atrevían a recorrerla. Estas pruebas incluyen la interpretación de quipus, la activación de antiguos mecanismos y la superación de trampas diseñadas para desafiar la astucia del viajero.</w:t>
+        <w:t>A medida que avanza, el explorador encuentra inscripciones y símbolos que revelan que la chincana no era solo un pasaje secreto, sino una prueba utilizada por los sacerdotes incas para evaluar la sabiduría y la determinación de aquellos que se atrevían a recorrerla. Estas pruebas incluyen la activación de antiguos mecanismos y la superación de trampas diseñadas para desafiar la astucia del viajero.</w:t>
       </w:r>
     </w:p>
     <w:p>
@@ -11822,11 +10754,6 @@
       <w:bookmarkStart w:id="85" w:name="_Toc194693086"/>
       <w:r>
         <w:t>Estrategia de marketing</w:t>
-      </w:r>
-      <w:bookmarkEnd w:id="82"/>
-      <w:bookmarkEnd w:id="85"/>
-      <w:r>
-        <w:t xml:space="preserve"> </w:t>
       </w:r>
       <w:bookmarkStart w:id="86" w:name="_Toc256778854"/>
       <w:bookmarkStart w:id="87" w:name="_Toc256868704"/>
@@ -11835,60 +10762,26 @@
       <w:bookmarkStart w:id="90" w:name="_Toc258504210"/>
       <w:bookmarkEnd w:id="62"/>
       <w:bookmarkEnd w:id="63"/>
+      <w:bookmarkEnd w:id="82"/>
       <w:bookmarkEnd w:id="83"/>
       <w:bookmarkEnd w:id="84"/>
-    </w:p>
-    <w:p>
-      <w:r>
-        <w:t xml:space="preserve">Para posicionar Chincana en el mercado, se implementará una estrategia de marketing basada en la promoción digital, colaboraciones con creadores de contenido y participación en eventos de videojuegos. Se priorizarán las redes sociales como TikTok, Instagram, YouTube y </w:t>
-      </w:r>
-      <w:proofErr w:type="spellStart"/>
-      <w:r>
-        <w:t>Twitch</w:t>
-      </w:r>
-      <w:proofErr w:type="spellEnd"/>
-      <w:r>
-        <w:t xml:space="preserve">, donde se publicarán videos </w:t>
-      </w:r>
+      <w:bookmarkEnd w:id="85"/>
+    </w:p>
+    <w:p>
+      <w:r>
+        <w:t>Para posicionar Chincana en el mercado, se implementará una estrategia de marketing basada en la promoción digital, colaboraciones con creadores de contenido y participación en eventos de videojuegos. Se priorizarán las redes sociales como TikTok, Instagram, YouTube y Twitch, donde se publicarán videos cortos destacando las mecánicas del juego y planteando desafíos que incentiven la interacción, como "¿Puedes resolver este enigma inca?".</w:t>
+      </w:r>
+    </w:p>
+    <w:p>
       <w:r>
         <w:lastRenderedPageBreak/>
-        <w:t>cortos destacando las mecánicas del juego y planteando desafíos que incentiven la interacción, como "¿Puedes resolver este enigma inca?".</w:t>
+        <w:t>Además, se buscará colaborar con streamers e influencers de la comunidad de juegos de exploración y puzles para aumentar la visibilidad del proyecto. La participación en eventos y festivales de videojuegos será clave para presentar Chincana a un público más amplio, permitiendo que jugadores y expertos prueben el juego y brinden retroalimentación.</w:t>
       </w:r>
     </w:p>
     <w:p/>
     <w:p>
       <w:r>
-        <w:t xml:space="preserve">Además, se buscará colaborar con </w:t>
-      </w:r>
-      <w:proofErr w:type="spellStart"/>
-      <w:r>
-        <w:t>streamers</w:t>
-      </w:r>
-      <w:proofErr w:type="spellEnd"/>
-      <w:r>
-        <w:t xml:space="preserve"> e </w:t>
-      </w:r>
-      <w:proofErr w:type="spellStart"/>
-      <w:r>
-        <w:t>influencers</w:t>
-      </w:r>
-      <w:proofErr w:type="spellEnd"/>
-      <w:r>
-        <w:t xml:space="preserve"> de la comunidad de juegos de exploración y puzles para aumentar la visibilidad del proyecto. La participación en eventos y festivales de videojuegos será clave para presentar Chincana a un público más amplio, permitiendo que jugadores y expertos prueben el juego y brinden retroalimentación.</w:t>
-      </w:r>
-    </w:p>
-    <w:p/>
-    <w:p>
-      <w:r>
-        <w:t xml:space="preserve">Otra estrategia será el lanzamiento de una demo gratuita en plataformas como </w:t>
-      </w:r>
-      <w:proofErr w:type="spellStart"/>
-      <w:r>
-        <w:t>Steam</w:t>
-      </w:r>
-      <w:proofErr w:type="spellEnd"/>
-      <w:r>
-        <w:t>, lo que permitirá atraer jugadores interesados en juegos de exploración y acertijos antes del lanzamiento oficial. También se explorará la posibilidad de establecer alianzas con instituciones culturales y educativas, con el fin de integrar Chincana en iniciativas de divulgación del patrimonio andino.</w:t>
+        <w:t>Otra estrategia será el lanzamiento de una demo gratuita en plataformas como Steam, lo que permitirá atraer jugadores interesados en juegos de exploración y acertijos antes del lanzamiento oficial. También se explorará la posibilidad de establecer alianzas con instituciones culturales y educativas, con el fin de integrar Chincana en iniciativas de divulgación del patrimonio andino.</w:t>
       </w:r>
     </w:p>
     <w:p/>
@@ -11976,21 +10869,7 @@
         <w:rPr>
           <w:lang w:val="es-ES"/>
         </w:rPr>
-        <w:t xml:space="preserve">Nota: No todas las </w:t>
-      </w:r>
-      <w:proofErr w:type="spellStart"/>
-      <w:r>
-        <w:rPr>
-          <w:lang w:val="es-ES"/>
-        </w:rPr>
-        <w:t>sub-secciones</w:t>
-      </w:r>
-      <w:proofErr w:type="spellEnd"/>
-      <w:r>
-        <w:rPr>
-          <w:lang w:val="es-ES"/>
-        </w:rPr>
-        <w:t xml:space="preserve"> propuestas a continuación son aplicables a todos los tipos de TF, por lo cual hay que escoger las más apropiadas según cada caso. También se puede</w:t>
+        <w:t>Nota: No todas las sub-secciones propuestas a continuación son aplicables a todos los tipos de TF, por lo cual hay que escoger las más apropiadas según cada caso. También se puede</w:t>
       </w:r>
       <w:r>
         <w:rPr>
@@ -12067,14 +10946,7 @@
         <w:rPr>
           <w:lang w:val="es-ES"/>
         </w:rPr>
-        <w:t xml:space="preserve"> </w:t>
-      </w:r>
-      <w:proofErr w:type="spellStart"/>
-      <w:r>
-        <w:rPr>
-          <w:lang w:val="es-ES"/>
-        </w:rPr>
-        <w:t>fr</w:t>
+        <w:t xml:space="preserve"> fr</w:t>
       </w:r>
       <w:r>
         <w:rPr>
@@ -12086,28 +10958,7 @@
         <w:rPr>
           <w:lang w:val="es-ES"/>
         </w:rPr>
-        <w:t>nt-end</w:t>
-      </w:r>
-      <w:proofErr w:type="spellEnd"/>
-      <w:r>
-        <w:rPr>
-          <w:lang w:val="es-ES"/>
-        </w:rPr>
-        <w:t xml:space="preserve"> cliente, back-</w:t>
-      </w:r>
-      <w:proofErr w:type="spellStart"/>
-      <w:r>
-        <w:rPr>
-          <w:lang w:val="es-ES"/>
-        </w:rPr>
-        <w:t>end</w:t>
-      </w:r>
-      <w:proofErr w:type="spellEnd"/>
-      <w:r>
-        <w:rPr>
-          <w:lang w:val="es-ES"/>
-        </w:rPr>
-        <w:t xml:space="preserve"> servidor, almacenamiento en la nube, etc.) y la forma en que se relacionan entre sí. </w:t>
+        <w:t xml:space="preserve">nt-end cliente, back-end servidor, almacenamiento en la nube, etc.) y la forma en que se relacionan entre sí. </w:t>
       </w:r>
     </w:p>
     <w:p>
@@ -12289,7 +11140,6 @@
           <w:lang w:val="es-ES"/>
         </w:rPr>
       </w:pPr>
-      <w:proofErr w:type="spellStart"/>
       <w:r>
         <w:rPr>
           <w:i/>
@@ -12297,7 +11147,6 @@
         </w:rPr>
         <w:t>Story-boards</w:t>
       </w:r>
-      <w:proofErr w:type="spellEnd"/>
       <w:r>
         <w:rPr>
           <w:lang w:val="es-ES"/>
@@ -12332,21 +11181,7 @@
         <w:rPr>
           <w:lang w:val="es-ES"/>
         </w:rPr>
-        <w:t xml:space="preserve">Diagramas de navegación generales y </w:t>
-      </w:r>
-      <w:proofErr w:type="spellStart"/>
-      <w:r>
-        <w:rPr>
-          <w:lang w:val="es-ES"/>
-        </w:rPr>
-        <w:t>sub-diagramas</w:t>
-      </w:r>
-      <w:proofErr w:type="spellEnd"/>
-      <w:r>
-        <w:rPr>
-          <w:lang w:val="es-ES"/>
-        </w:rPr>
-        <w:t xml:space="preserve"> de detalle</w:t>
+        <w:t>Diagramas de navegación generales y sub-diagramas de detalle</w:t>
       </w:r>
       <w:r>
         <w:rPr>
@@ -12795,14 +11630,12 @@
           <w:lang w:val="es-ES"/>
         </w:rPr>
       </w:pPr>
-      <w:proofErr w:type="spellStart"/>
       <w:r>
         <w:rPr>
           <w:lang w:val="es-ES"/>
         </w:rPr>
         <w:t>Sitemap</w:t>
       </w:r>
-      <w:proofErr w:type="spellEnd"/>
     </w:p>
     <w:p>
       <w:pPr>
@@ -12826,18 +11659,10 @@
         <w:t xml:space="preserve">Lenguajes de programación </w:t>
       </w:r>
       <w:r>
-        <w:t xml:space="preserve">y </w:t>
-      </w:r>
-      <w:proofErr w:type="spellStart"/>
-      <w:r>
-        <w:t>API</w:t>
-      </w:r>
-      <w:r>
-        <w:t>s</w:t>
-      </w:r>
-      <w:proofErr w:type="spellEnd"/>
-      <w:r>
-        <w:t xml:space="preserve"> utilizad</w:t>
+        <w:t>y API</w:t>
+      </w:r>
+      <w:r>
+        <w:t>s utilizad</w:t>
       </w:r>
       <w:r>
         <w:t>o</w:t>
@@ -12992,16 +11817,8 @@
         <w:rPr>
           <w:lang w:val="es-ES"/>
         </w:rPr>
-        <w:t xml:space="preserve">, complementos, </w:t>
-      </w:r>
-      <w:proofErr w:type="spellStart"/>
-      <w:r>
-        <w:rPr>
-          <w:lang w:val="es-ES"/>
-        </w:rPr>
-        <w:t>plug-ins</w:t>
-      </w:r>
-      <w:proofErr w:type="spellEnd"/>
+        <w:t>, complementos, plug-ins</w:t>
+      </w:r>
     </w:p>
     <w:p>
       <w:pPr>
@@ -13097,21 +11914,7 @@
         <w:rPr>
           <w:lang w:val="es-ES"/>
         </w:rPr>
-        <w:t xml:space="preserve">Nota: No todas las </w:t>
-      </w:r>
-      <w:proofErr w:type="spellStart"/>
-      <w:r>
-        <w:rPr>
-          <w:lang w:val="es-ES"/>
-        </w:rPr>
-        <w:t>sub-secciones</w:t>
-      </w:r>
-      <w:proofErr w:type="spellEnd"/>
-      <w:r>
-        <w:rPr>
-          <w:lang w:val="es-ES"/>
-        </w:rPr>
-        <w:t xml:space="preserve"> propuestas a continuación son aplicables a todos los tipos de TF, por lo cual hay que escoger las más apropiadas según cada caso. También se puede</w:t>
+        <w:t>Nota: No todas las sub-secciones propuestas a continuación son aplicables a todos los tipos de TF, por lo cual hay que escoger las más apropiadas según cada caso. También se puede</w:t>
       </w:r>
       <w:r>
         <w:rPr>
@@ -13542,19 +12345,11 @@
         </w:rPr>
         <w:t xml:space="preserve"> </w:t>
       </w:r>
-      <w:proofErr w:type="spellStart"/>
-      <w:r>
-        <w:rPr>
-          <w:lang w:val="es-ES"/>
-        </w:rPr>
-        <w:t>URLs</w:t>
-      </w:r>
-      <w:proofErr w:type="spellEnd"/>
-      <w:r>
-        <w:rPr>
-          <w:lang w:val="es-ES"/>
-        </w:rPr>
-        <w:t>, datos de acceso, etc.</w:t>
+      <w:r>
+        <w:rPr>
+          <w:lang w:val="es-ES"/>
+        </w:rPr>
+        <w:t>URLs, datos de acceso, etc.</w:t>
       </w:r>
     </w:p>
     <w:p>
@@ -13673,14 +12468,12 @@
           <w:lang w:val="es-ES"/>
         </w:rPr>
       </w:pPr>
-      <w:proofErr w:type="spellStart"/>
       <w:r>
         <w:rPr>
           <w:lang w:val="es-ES"/>
         </w:rPr>
         <w:t>Wireframes</w:t>
       </w:r>
-      <w:proofErr w:type="spellEnd"/>
     </w:p>
     <w:p>
       <w:pPr>
@@ -13693,7 +12486,6 @@
           <w:lang w:val="es-ES"/>
         </w:rPr>
       </w:pPr>
-      <w:proofErr w:type="spellStart"/>
       <w:r>
         <w:rPr>
           <w:lang w:val="es-ES"/>
@@ -13712,7 +12504,6 @@
         </w:rPr>
         <w:t>boards</w:t>
       </w:r>
-      <w:proofErr w:type="spellEnd"/>
     </w:p>
     <w:p>
       <w:pPr>
@@ -13756,14 +12547,12 @@
           <w:lang w:val="es-ES"/>
         </w:rPr>
       </w:pPr>
-      <w:proofErr w:type="spellStart"/>
       <w:r>
         <w:rPr>
           <w:lang w:val="es-ES"/>
         </w:rPr>
         <w:t>Mock</w:t>
       </w:r>
-      <w:proofErr w:type="spellEnd"/>
       <w:r>
         <w:rPr>
           <w:lang w:val="es-ES"/>
@@ -13944,21 +12733,7 @@
         <w:rPr>
           <w:lang w:val="es-ES"/>
         </w:rPr>
-        <w:t xml:space="preserve">con los requisitos adecuados, por </w:t>
-      </w:r>
-      <w:proofErr w:type="gramStart"/>
-      <w:r>
-        <w:rPr>
-          <w:lang w:val="es-ES"/>
-        </w:rPr>
-        <w:t>ejemplo</w:t>
-      </w:r>
-      <w:proofErr w:type="gramEnd"/>
-      <w:r>
-        <w:rPr>
-          <w:lang w:val="es-ES"/>
-        </w:rPr>
-        <w:t xml:space="preserve"> en PowerPoint</w:t>
+        <w:t>con los requisitos adecuados, por ejemplo en PowerPoint</w:t>
       </w:r>
       <w:r>
         <w:rPr>
@@ -13996,14 +12771,12 @@
         </w:rPr>
         <w:t>en el anexo de “</w:t>
       </w:r>
-      <w:proofErr w:type="spellStart"/>
       <w:r>
         <w:rPr>
           <w:lang w:val="es-ES"/>
         </w:rPr>
         <w:t>Entregabkes</w:t>
       </w:r>
-      <w:proofErr w:type="spellEnd"/>
       <w:r>
         <w:rPr>
           <w:lang w:val="es-ES"/>
@@ -14033,7 +12806,6 @@
       <w:bookmarkStart w:id="192" w:name="_Toc258504225"/>
       <w:bookmarkStart w:id="193" w:name="_Toc1297881586"/>
       <w:bookmarkStart w:id="194" w:name="_Toc194693102"/>
-      <w:proofErr w:type="spellStart"/>
       <w:r>
         <w:t>Tests</w:t>
       </w:r>
@@ -14044,33 +12816,18 @@
       <w:bookmarkEnd w:id="192"/>
       <w:bookmarkEnd w:id="193"/>
       <w:bookmarkEnd w:id="194"/>
-      <w:proofErr w:type="spellEnd"/>
-    </w:p>
-    <w:p>
-      <w:pPr>
-        <w:rPr>
-          <w:lang w:val="es-ES"/>
-        </w:rPr>
-      </w:pPr>
-      <w:r>
-        <w:rPr>
-          <w:lang w:val="es-ES"/>
-        </w:rPr>
-        <w:t xml:space="preserve">Descripción de los </w:t>
-      </w:r>
-      <w:proofErr w:type="spellStart"/>
-      <w:r>
-        <w:rPr>
-          <w:lang w:val="es-ES"/>
-        </w:rPr>
-        <w:t>tests</w:t>
-      </w:r>
-      <w:proofErr w:type="spellEnd"/>
-      <w:r>
-        <w:rPr>
-          <w:lang w:val="es-ES"/>
-        </w:rPr>
-        <w:t xml:space="preserve"> y pruebas realizadas para poner a prueba el trabajo respecto a su funcionalidad, rendimiento, utilidad, etc., indicando, si </w:t>
+    </w:p>
+    <w:p>
+      <w:pPr>
+        <w:rPr>
+          <w:lang w:val="es-ES"/>
+        </w:rPr>
+      </w:pPr>
+      <w:r>
+        <w:rPr>
+          <w:lang w:val="es-ES"/>
+        </w:rPr>
+        <w:t xml:space="preserve">Descripción de los tests y pruebas realizadas para poner a prueba el trabajo respecto a su funcionalidad, rendimiento, utilidad, etc., indicando, si </w:t>
       </w:r>
       <w:r>
         <w:rPr>
@@ -14088,21 +12845,7 @@
         <w:rPr>
           <w:lang w:val="es-ES"/>
         </w:rPr>
-        <w:t xml:space="preserve">Incluir, por ejemplo, </w:t>
-      </w:r>
-      <w:proofErr w:type="spellStart"/>
-      <w:r>
-        <w:rPr>
-          <w:lang w:val="es-ES"/>
-        </w:rPr>
-        <w:t>tests</w:t>
-      </w:r>
-      <w:proofErr w:type="spellEnd"/>
-      <w:r>
-        <w:rPr>
-          <w:lang w:val="es-ES"/>
-        </w:rPr>
-        <w:t xml:space="preserve"> de:</w:t>
+        <w:t>Incluir, por ejemplo, tests de:</w:t>
       </w:r>
     </w:p>
     <w:p>
@@ -14203,7 +12946,6 @@
         </w:rPr>
         <w:t xml:space="preserve">Así como cualquiera otro recurso utilizado para obtener información: entrevistas, encuestas, etnografía, análisis de </w:t>
       </w:r>
-      <w:proofErr w:type="gramStart"/>
       <w:r>
         <w:rPr>
           <w:i/>
@@ -14215,14 +12957,7 @@
         <w:rPr>
           <w:lang w:val="es-ES"/>
         </w:rPr>
-        <w:t xml:space="preserve"> ,</w:t>
-      </w:r>
-      <w:proofErr w:type="gramEnd"/>
-      <w:r>
-        <w:rPr>
-          <w:lang w:val="es-ES"/>
-        </w:rPr>
-        <w:t xml:space="preserve"> etc.</w:t>
+        <w:t xml:space="preserve"> , etc.</w:t>
       </w:r>
     </w:p>
     <w:p>
@@ -14949,21 +13684,7 @@
         <w:rPr>
           <w:lang w:val="es-ES"/>
         </w:rPr>
-        <w:t xml:space="preserve">(estilo Titulo 1 sin </w:t>
-      </w:r>
-      <w:proofErr w:type="spellStart"/>
-      <w:r>
-        <w:rPr>
-          <w:lang w:val="es-ES"/>
-        </w:rPr>
-        <w:t>numeracion</w:t>
-      </w:r>
-      <w:proofErr w:type="spellEnd"/>
-      <w:r>
-        <w:rPr>
-          <w:lang w:val="es-ES"/>
-        </w:rPr>
-        <w:t>)</w:t>
+        <w:t>(estilo Titulo 1 sin numeracion)</w:t>
       </w:r>
     </w:p>
     <w:p>
@@ -15123,27 +13844,13 @@
         <w:rPr>
           <w:lang w:val="es-ES"/>
         </w:rPr>
-        <w:t xml:space="preserve"> las funciones de Referencia </w:t>
-      </w:r>
-      <w:proofErr w:type="gramStart"/>
-      <w:r>
-        <w:rPr>
-          <w:lang w:val="es-ES"/>
-        </w:rPr>
-        <w:t xml:space="preserve">del </w:t>
-      </w:r>
-      <w:r>
-        <w:rPr>
-          <w:lang w:val="es-ES"/>
-        </w:rPr>
-        <w:t>mismo</w:t>
-      </w:r>
-      <w:proofErr w:type="gramEnd"/>
-      <w:r>
-        <w:rPr>
-          <w:lang w:val="es-ES"/>
-        </w:rPr>
-        <w:t xml:space="preserve"> (ver</w:t>
+        <w:t xml:space="preserve"> las funciones de Referencia del </w:t>
+      </w:r>
+      <w:r>
+        <w:rPr>
+          <w:lang w:val="es-ES"/>
+        </w:rPr>
+        <w:t>mismo (ver</w:t>
       </w:r>
       <w:r>
         <w:rPr>
@@ -15182,7 +13889,6 @@
           <w:docPartUnique/>
         </w:docPartObj>
       </w:sdtPr>
-      <w:sdtEndPr/>
       <w:sdtContent>
         <w:sdt>
           <w:sdtPr>
@@ -15192,7 +13898,6 @@
             <w:id w:val="111145805"/>
             <w:bibliography/>
           </w:sdtPr>
-          <w:sdtEndPr/>
           <w:sdtContent>
             <w:p>
               <w:pPr>
@@ -16290,15 +14995,7 @@
         <w:rPr>
           <w:lang w:val="es-ES"/>
         </w:rPr>
-        <w:t xml:space="preserve">Listado de apartados complementarios adicionales o que son demasiado extensos para incluir dentro de la memoria y tienen un carácter </w:t>
-      </w:r>
-      <w:proofErr w:type="spellStart"/>
-      <w:proofErr w:type="gramStart"/>
-      <w:r>
-        <w:rPr>
-          <w:lang w:val="es-ES"/>
-        </w:rPr>
-        <w:t>auto</w:t>
+        <w:t>Listado de apartados complementarios adicionales o que son demasiado extensos para incluir dentro de la memoria y tienen un carácter auto</w:t>
       </w:r>
       <w:r>
         <w:rPr>
@@ -16330,8 +15027,6 @@
         </w:rPr>
         <w:t>ido</w:t>
       </w:r>
-      <w:proofErr w:type="spellEnd"/>
-      <w:proofErr w:type="gramEnd"/>
       <w:r>
         <w:rPr>
           <w:lang w:val="es-ES"/>
@@ -16498,21 +15193,7 @@
         <w:rPr>
           <w:lang w:val="es-ES"/>
         </w:rPr>
-        <w:t xml:space="preserve">Capturas de pantalla tanto del producto/servicio/aplicación </w:t>
-      </w:r>
-      <w:proofErr w:type="gramStart"/>
-      <w:r>
-        <w:rPr>
-          <w:lang w:val="es-ES"/>
-        </w:rPr>
-        <w:t>realizado</w:t>
-      </w:r>
-      <w:proofErr w:type="gramEnd"/>
-      <w:r>
-        <w:rPr>
-          <w:lang w:val="es-ES"/>
-        </w:rPr>
-        <w:t xml:space="preserve"> así como del proceso de trabajo. </w:t>
+        <w:t xml:space="preserve">Capturas de pantalla tanto del producto/servicio/aplicación realizado así como del proceso de trabajo. </w:t>
       </w:r>
       <w:r>
         <w:rPr>
@@ -16587,21 +15268,7 @@
         <w:rPr>
           <w:lang w:val="es-ES"/>
         </w:rPr>
-        <w:t xml:space="preserve">Sección </w:t>
-      </w:r>
-      <w:proofErr w:type="gramStart"/>
-      <w:r>
-        <w:rPr>
-          <w:lang w:val="es-ES"/>
-        </w:rPr>
-        <w:t>opcional</w:t>
-      </w:r>
-      <w:proofErr w:type="gramEnd"/>
-      <w:r>
-        <w:rPr>
-          <w:lang w:val="es-ES"/>
-        </w:rPr>
-        <w:t xml:space="preserve"> aunque recomendable.</w:t>
+        <w:t>Sección opcional aunque recomendable.</w:t>
       </w:r>
     </w:p>
     <w:p>
@@ -16811,7 +15478,6 @@
         <w:docPartUnique/>
       </w:docPartObj>
     </w:sdtPr>
-    <w:sdtEndPr/>
     <w:sdtContent>
       <w:sdt>
         <w:sdtPr>
@@ -16821,7 +15487,6 @@
             <w:docPartUnique/>
           </w:docPartObj>
         </w:sdtPr>
-        <w:sdtEndPr/>
         <w:sdtContent>
           <w:p>
             <w:pPr>
@@ -17501,7 +16166,7 @@
   <w:abstractNum w:abstractNumId="5" w15:restartNumberingAfterBreak="0">
     <w:nsid w:val="190F7A72"/>
     <w:multiLevelType w:val="multilevel"/>
-    <w:tmpl w:val="47CCABE8"/>
+    <w:tmpl w:val="9C9A38A6"/>
     <w:lvl w:ilvl="0">
       <w:start w:val="1"/>
       <w:numFmt w:val="decimal"/>
@@ -21508,12 +20173,12 @@
     <w:uiPriority w:val="9"/>
     <w:unhideWhenUsed/>
     <w:qFormat/>
-    <w:rsid w:val="00DE0C6F"/>
+    <w:rsid w:val="00243D8B"/>
     <w:pPr>
       <w:numPr>
         <w:ilvl w:val="2"/>
       </w:numPr>
-      <w:ind w:left="720"/>
+      <w:ind w:left="720" w:hanging="90"/>
       <w:outlineLvl w:val="2"/>
     </w:pPr>
   </w:style>
@@ -21828,9 +20493,9 @@
     <w:basedOn w:val="DefaultParagraphFont"/>
     <w:link w:val="Heading3"/>
     <w:uiPriority w:val="9"/>
-    <w:rsid w:val="00DE0C6F"/>
+    <w:rsid w:val="00243D8B"/>
     <w:rPr>
-      <w:rFonts w:eastAsiaTheme="majorEastAsia"/>
+      <w:rFonts w:ascii="Arial" w:eastAsiaTheme="majorEastAsia" w:hAnsi="Arial" w:cs="Arial"/>
       <w:b/>
       <w:bCs/>
       <w:color w:val="000000" w:themeColor="text1"/>

</xml_diff>